<commit_message>
Add defended Lab3 SEB code
</commit_message>
<xml_diff>
--- a/Course 2/Software_engineering_basics/Lab3(Make)/Report3.docx
+++ b/Course 2/Software_engineering_basics/Lab3(Make)/Report3.docx
@@ -4,6 +4,374 @@
   <w:body>
     <w:p>
       <w:pPr>
+        <w:jc w:val="center"/>
+        <w:rPr>
+          <w:lang w:val="ru-RU"/>
+        </w:rPr>
+      </w:pPr>
+      <w:r>
+        <w:rPr>
+          <w:rFonts w:ascii="Arial Black" w:eastAsia="Arial Black" w:hAnsi="Arial Black" w:cs="Arial Black"/>
+          <w:sz w:val="40"/>
+          <w:szCs w:val="40"/>
+          <w:lang w:val="ru-RU"/>
+        </w:rPr>
+        <w:t>Санкт-Петербургский национальный исследовательский университет</w:t>
+      </w:r>
+      <w:r>
+        <w:rPr>
+          <w:sz w:val="40"/>
+          <w:szCs w:val="40"/>
+          <w:lang w:val="ru-RU"/>
+        </w:rPr>
+        <w:br/>
+      </w:r>
+      <w:r>
+        <w:rPr>
+          <w:rFonts w:ascii="Arial Black" w:eastAsia="Arial Black" w:hAnsi="Arial Black" w:cs="Arial Black"/>
+          <w:sz w:val="40"/>
+          <w:szCs w:val="40"/>
+          <w:lang w:val="ru-RU"/>
+        </w:rPr>
+        <w:t xml:space="preserve"> информационных технологий, механики и оптики</w:t>
+      </w:r>
+      <w:r>
+        <w:rPr>
+          <w:lang w:val="ru-RU"/>
+        </w:rPr>
+        <w:br/>
+      </w:r>
+      <w:r>
+        <w:rPr>
+          <w:rFonts w:eastAsiaTheme="minorEastAsia"/>
+          <w:sz w:val="28"/>
+          <w:szCs w:val="28"/>
+          <w:lang w:val="ru-RU"/>
+        </w:rPr>
+        <w:t>Кафедра информатики и прикладной математики</w:t>
+      </w:r>
+      <w:r>
+        <w:rPr>
+          <w:lang w:val="ru-RU"/>
+        </w:rPr>
+        <w:br/>
+      </w:r>
+      <w:r>
+        <w:rPr>
+          <w:lang w:val="ru-RU"/>
+        </w:rPr>
+        <w:br/>
+      </w:r>
+      <w:r>
+        <w:rPr>
+          <w:lang w:val="ru-RU"/>
+        </w:rPr>
+        <w:br/>
+      </w:r>
+    </w:p>
+    <w:p>
+      <w:pPr>
+        <w:rPr>
+          <w:lang w:val="ru-RU"/>
+        </w:rPr>
+      </w:pPr>
+      <w:r>
+        <w:rPr>
+          <w:lang w:val="ru-RU"/>
+        </w:rPr>
+        <w:br/>
+      </w:r>
+    </w:p>
+    <w:p>
+      <w:pPr>
+        <w:rPr>
+          <w:lang w:val="ru-RU"/>
+        </w:rPr>
+      </w:pPr>
+    </w:p>
+    <w:p>
+      <w:pPr>
+        <w:rPr>
+          <w:lang w:val="ru-RU"/>
+        </w:rPr>
+      </w:pPr>
+      <w:r>
+        <w:rPr>
+          <w:lang w:val="ru-RU"/>
+        </w:rPr>
+        <w:br/>
+      </w:r>
+      <w:r>
+        <w:rPr>
+          <w:lang w:val="ru-RU"/>
+        </w:rPr>
+        <w:br/>
+      </w:r>
+    </w:p>
+    <w:p>
+      <w:pPr>
+        <w:jc w:val="right"/>
+        <w:rPr>
+          <w:lang w:val="ru-RU"/>
+        </w:rPr>
+      </w:pPr>
+      <w:r>
+        <w:rPr>
+          <w:lang w:val="ru-RU"/>
+        </w:rPr>
+        <w:br/>
+      </w:r>
+      <w:r>
+        <w:rPr>
+          <w:rFonts w:ascii="Arial Black" w:eastAsia="Arial Black" w:hAnsi="Arial Black" w:cs="Arial Black"/>
+          <w:lang w:val="ru-RU"/>
+        </w:rPr>
+        <w:t>Основы программной инженерии</w:t>
+      </w:r>
+      <w:r>
+        <w:rPr>
+          <w:lang w:val="ru-RU"/>
+        </w:rPr>
+        <w:br/>
+      </w:r>
+      <w:r>
+        <w:rPr>
+          <w:rFonts w:ascii="Calibri" w:eastAsia="Calibri" w:hAnsi="Calibri" w:cs="Calibri"/>
+          <w:lang w:val="ru-RU"/>
+        </w:rPr>
+        <w:t>Лабораторная работа №3</w:t>
+      </w:r>
+      <w:r>
+        <w:rPr>
+          <w:rFonts w:ascii="Calibri" w:eastAsia="Calibri" w:hAnsi="Calibri" w:cs="Calibri"/>
+          <w:lang w:val="ru-RU"/>
+        </w:rPr>
+        <w:br/>
+      </w:r>
+      <w:r>
+        <w:rPr>
+          <w:rFonts w:ascii="Calibri" w:eastAsia="Calibri" w:hAnsi="Calibri" w:cs="Calibri"/>
+          <w:lang w:val="ru-RU"/>
+        </w:rPr>
+        <w:t>“</w:t>
+      </w:r>
+      <w:r>
+        <w:rPr>
+          <w:rFonts w:ascii="Calibri" w:eastAsia="Calibri" w:hAnsi="Calibri" w:cs="Calibri"/>
+          <w:lang w:val="ru-RU"/>
+        </w:rPr>
+        <w:t>Системы автоматизированной сборки</w:t>
+      </w:r>
+      <w:r>
+        <w:rPr>
+          <w:rFonts w:ascii="Calibri" w:eastAsia="Calibri" w:hAnsi="Calibri" w:cs="Calibri"/>
+          <w:lang w:val="ru-RU"/>
+        </w:rPr>
+        <w:t>”</w:t>
+      </w:r>
+      <w:r>
+        <w:rPr>
+          <w:lang w:val="ru-RU"/>
+        </w:rPr>
+        <w:br/>
+      </w:r>
+      <w:bookmarkStart w:id="0" w:name="_GoBack"/>
+      <w:bookmarkEnd w:id="0"/>
+      <w:r>
+        <w:rPr>
+          <w:lang w:val="ru-RU"/>
+        </w:rPr>
+        <w:br/>
+      </w:r>
+      <w:r>
+        <w:rPr>
+          <w:lang w:val="ru-RU"/>
+        </w:rPr>
+        <w:br/>
+      </w:r>
+      <w:r>
+        <w:rPr>
+          <w:lang w:val="ru-RU"/>
+        </w:rPr>
+        <w:br/>
+      </w:r>
+    </w:p>
+    <w:p>
+      <w:pPr>
+        <w:jc w:val="right"/>
+        <w:rPr>
+          <w:lang w:val="ru-RU"/>
+        </w:rPr>
+      </w:pPr>
+    </w:p>
+    <w:p>
+      <w:pPr>
+        <w:jc w:val="right"/>
+        <w:rPr>
+          <w:lang w:val="ru-RU"/>
+        </w:rPr>
+      </w:pPr>
+      <w:r>
+        <w:rPr>
+          <w:lang w:val="ru-RU"/>
+        </w:rPr>
+        <w:br/>
+      </w:r>
+    </w:p>
+    <w:p>
+      <w:pPr>
+        <w:jc w:val="right"/>
+        <w:rPr>
+          <w:lang w:val="ru-RU"/>
+        </w:rPr>
+      </w:pPr>
+    </w:p>
+    <w:p>
+      <w:pPr>
+        <w:jc w:val="right"/>
+        <w:rPr>
+          <w:lang w:val="ru-RU"/>
+        </w:rPr>
+      </w:pPr>
+    </w:p>
+    <w:p>
+      <w:pPr>
+        <w:jc w:val="right"/>
+        <w:rPr>
+          <w:lang w:val="ru-RU"/>
+        </w:rPr>
+      </w:pPr>
+      <w:r>
+        <w:rPr>
+          <w:rFonts w:ascii="Times New Roman" w:eastAsia="Times New Roman" w:hAnsi="Times New Roman" w:cs="Times New Roman"/>
+          <w:lang w:val="ru-RU"/>
+        </w:rPr>
+        <w:t>Выполнил</w:t>
+      </w:r>
+      <w:r>
+        <w:rPr>
+          <w:rFonts w:ascii="Calibri" w:eastAsia="Calibri" w:hAnsi="Calibri" w:cs="Calibri"/>
+          <w:lang w:val="ru-RU"/>
+        </w:rPr>
+        <w:t xml:space="preserve">: </w:t>
+      </w:r>
+      <w:r>
+        <w:rPr>
+          <w:rFonts w:ascii="Arial Black" w:eastAsia="Arial Black" w:hAnsi="Arial Black" w:cs="Arial Black"/>
+          <w:sz w:val="20"/>
+          <w:szCs w:val="20"/>
+          <w:lang w:val="ru-RU"/>
+        </w:rPr>
+        <w:t>Шкаруба Н.Е.</w:t>
+      </w:r>
+      <w:r>
+        <w:rPr>
+          <w:lang w:val="ru-RU"/>
+        </w:rPr>
+        <w:br/>
+      </w:r>
+      <w:r>
+        <w:rPr>
+          <w:rFonts w:ascii="Times New Roman" w:eastAsia="Times New Roman" w:hAnsi="Times New Roman" w:cs="Times New Roman"/>
+          <w:lang w:val="ru-RU"/>
+        </w:rPr>
+        <w:t>Проверил</w:t>
+      </w:r>
+      <w:r>
+        <w:rPr>
+          <w:rFonts w:ascii="Times New Roman" w:eastAsia="Times New Roman" w:hAnsi="Times New Roman" w:cs="Times New Roman"/>
+          <w:lang w:val="ru-RU"/>
+        </w:rPr>
+        <w:t>а</w:t>
+      </w:r>
+      <w:r>
+        <w:rPr>
+          <w:rFonts w:ascii="Times New Roman" w:eastAsia="Times New Roman" w:hAnsi="Times New Roman" w:cs="Times New Roman"/>
+          <w:lang w:val="ru-RU"/>
+        </w:rPr>
+        <w:t xml:space="preserve">: </w:t>
+      </w:r>
+      <w:r>
+        <w:rPr>
+          <w:rFonts w:ascii="Arial Black" w:eastAsia="Arial Black" w:hAnsi="Arial Black" w:cs="Arial Black"/>
+          <w:sz w:val="20"/>
+          <w:szCs w:val="20"/>
+          <w:lang w:val="ru-RU"/>
+        </w:rPr>
+        <w:t xml:space="preserve">Харитонова </w:t>
+      </w:r>
+      <w:r>
+        <w:rPr>
+          <w:rFonts w:ascii="Arial Black" w:eastAsia="Arial Black" w:hAnsi="Arial Black" w:cs="Arial Black"/>
+          <w:sz w:val="20"/>
+          <w:szCs w:val="20"/>
+          <w:lang w:val="ru-RU"/>
+        </w:rPr>
+        <w:br/>
+      </w:r>
+      <w:r>
+        <w:rPr>
+          <w:rFonts w:ascii="Times New Roman" w:eastAsia="Times New Roman" w:hAnsi="Times New Roman" w:cs="Times New Roman"/>
+          <w:lang w:val="ru-RU"/>
+        </w:rPr>
+        <w:t>группа:</w:t>
+      </w:r>
+      <w:r>
+        <w:rPr>
+          <w:rFonts w:ascii="Calibri" w:eastAsia="Calibri" w:hAnsi="Calibri" w:cs="Calibri"/>
+          <w:lang w:val="ru-RU"/>
+        </w:rPr>
+        <w:t xml:space="preserve"> </w:t>
+      </w:r>
+      <w:r>
+        <w:rPr>
+          <w:rFonts w:ascii="Arial Black" w:eastAsia="Arial Black" w:hAnsi="Arial Black" w:cs="Arial Black"/>
+          <w:sz w:val="20"/>
+          <w:szCs w:val="20"/>
+        </w:rPr>
+        <w:t>P</w:t>
+      </w:r>
+      <w:r>
+        <w:rPr>
+          <w:rFonts w:ascii="Arial Black" w:eastAsia="Arial Black" w:hAnsi="Arial Black" w:cs="Arial Black"/>
+          <w:sz w:val="20"/>
+          <w:szCs w:val="20"/>
+          <w:lang w:val="ru-RU"/>
+        </w:rPr>
+        <w:t>3218</w:t>
+      </w:r>
+      <w:r>
+        <w:rPr>
+          <w:lang w:val="ru-RU"/>
+        </w:rPr>
+        <w:br/>
+      </w:r>
+      <w:r>
+        <w:rPr>
+          <w:rFonts w:ascii="Times New Roman" w:eastAsia="Times New Roman" w:hAnsi="Times New Roman" w:cs="Times New Roman"/>
+          <w:lang w:val="ru-RU"/>
+        </w:rPr>
+        <w:t>год:</w:t>
+      </w:r>
+      <w:r>
+        <w:rPr>
+          <w:rFonts w:ascii="Arial Black" w:eastAsia="Arial Black" w:hAnsi="Arial Black" w:cs="Arial Black"/>
+          <w:lang w:val="ru-RU"/>
+        </w:rPr>
+        <w:t xml:space="preserve"> </w:t>
+      </w:r>
+      <w:r>
+        <w:rPr>
+          <w:rFonts w:ascii="Arial Black" w:eastAsia="Arial Black" w:hAnsi="Arial Black" w:cs="Arial Black"/>
+          <w:sz w:val="20"/>
+          <w:szCs w:val="20"/>
+          <w:lang w:val="ru-RU"/>
+        </w:rPr>
+        <w:t>2015</w:t>
+      </w:r>
+    </w:p>
+    <w:p>
+      <w:pPr>
         <w:shd w:val="clear" w:color="auto" w:fill="F9F9F9"/>
         <w:spacing w:after="150" w:line="240" w:lineRule="auto"/>
         <w:rPr>
@@ -14,15 +382,15 @@
           <w:lang w:val="ru-RU"/>
         </w:rPr>
       </w:pPr>
-      <w:bookmarkStart w:id="0" w:name="_GoBack"/>
-      <w:r>
-        <w:rPr>
-          <w:rFonts w:ascii="Helvetica" w:eastAsia="Times New Roman" w:hAnsi="Helvetica" w:cs="Helvetica"/>
-          <w:color w:val="333333"/>
-          <w:sz w:val="21"/>
-          <w:szCs w:val="21"/>
-          <w:lang w:val="ru-RU"/>
-        </w:rPr>
+      <w:r>
+        <w:rPr>
+          <w:rFonts w:ascii="Helvetica" w:eastAsia="Times New Roman" w:hAnsi="Helvetica" w:cs="Helvetica"/>
+          <w:color w:val="333333"/>
+          <w:sz w:val="21"/>
+          <w:szCs w:val="21"/>
+          <w:lang w:val="ru-RU"/>
+        </w:rPr>
+        <w:lastRenderedPageBreak/>
         <w:t>Написать сценарий для утилиты</w:t>
       </w:r>
       <w:r>
@@ -34,204 +402,36 @@
         </w:rPr>
         <w:t> </w:t>
       </w:r>
-      <w:r>
-        <w:rPr>
-          <w:rFonts w:ascii="Helvetica" w:eastAsia="Times New Roman" w:hAnsi="Helvetica" w:cs="Helvetica"/>
-          <w:color w:val="333333"/>
-          <w:sz w:val="21"/>
-          <w:szCs w:val="21"/>
-        </w:rPr>
-        <w:fldChar w:fldCharType="begin"/>
-      </w:r>
-      <w:r>
-        <w:rPr>
-          <w:rFonts w:ascii="Helvetica" w:eastAsia="Times New Roman" w:hAnsi="Helvetica" w:cs="Helvetica"/>
-          <w:color w:val="333333"/>
-          <w:sz w:val="21"/>
-          <w:szCs w:val="21"/>
-          <w:lang w:val="ru-RU"/>
-        </w:rPr>
-        <w:instrText xml:space="preserve"> </w:instrText>
-      </w:r>
-      <w:r>
-        <w:rPr>
-          <w:rFonts w:ascii="Helvetica" w:eastAsia="Times New Roman" w:hAnsi="Helvetica" w:cs="Helvetica"/>
-          <w:color w:val="333333"/>
-          <w:sz w:val="21"/>
-          <w:szCs w:val="21"/>
-        </w:rPr>
-        <w:instrText>HYPERLINK</w:instrText>
-      </w:r>
-      <w:r>
-        <w:rPr>
-          <w:rFonts w:ascii="Helvetica" w:eastAsia="Times New Roman" w:hAnsi="Helvetica" w:cs="Helvetica"/>
-          <w:color w:val="333333"/>
-          <w:sz w:val="21"/>
-          <w:szCs w:val="21"/>
-          <w:lang w:val="ru-RU"/>
-        </w:rPr>
-        <w:instrText xml:space="preserve"> "</w:instrText>
-      </w:r>
-      <w:r>
-        <w:rPr>
-          <w:rFonts w:ascii="Helvetica" w:eastAsia="Times New Roman" w:hAnsi="Helvetica" w:cs="Helvetica"/>
-          <w:color w:val="333333"/>
-          <w:sz w:val="21"/>
-          <w:szCs w:val="21"/>
-        </w:rPr>
-        <w:instrText>http</w:instrText>
-      </w:r>
-      <w:r>
-        <w:rPr>
-          <w:rFonts w:ascii="Helvetica" w:eastAsia="Times New Roman" w:hAnsi="Helvetica" w:cs="Helvetica"/>
-          <w:color w:val="333333"/>
-          <w:sz w:val="21"/>
-          <w:szCs w:val="21"/>
-          <w:lang w:val="ru-RU"/>
-        </w:rPr>
-        <w:instrText>://</w:instrText>
-      </w:r>
-      <w:r>
-        <w:rPr>
-          <w:rFonts w:ascii="Helvetica" w:eastAsia="Times New Roman" w:hAnsi="Helvetica" w:cs="Helvetica"/>
-          <w:color w:val="333333"/>
-          <w:sz w:val="21"/>
-          <w:szCs w:val="21"/>
-        </w:rPr>
-        <w:instrText>ant</w:instrText>
-      </w:r>
-      <w:r>
-        <w:rPr>
-          <w:rFonts w:ascii="Helvetica" w:eastAsia="Times New Roman" w:hAnsi="Helvetica" w:cs="Helvetica"/>
-          <w:color w:val="333333"/>
-          <w:sz w:val="21"/>
-          <w:szCs w:val="21"/>
-          <w:lang w:val="ru-RU"/>
-        </w:rPr>
-        <w:instrText>.</w:instrText>
-      </w:r>
-      <w:r>
-        <w:rPr>
-          <w:rFonts w:ascii="Helvetica" w:eastAsia="Times New Roman" w:hAnsi="Helvetica" w:cs="Helvetica"/>
-          <w:color w:val="333333"/>
-          <w:sz w:val="21"/>
-          <w:szCs w:val="21"/>
-        </w:rPr>
-        <w:instrText>apache</w:instrText>
-      </w:r>
-      <w:r>
-        <w:rPr>
-          <w:rFonts w:ascii="Helvetica" w:eastAsia="Times New Roman" w:hAnsi="Helvetica" w:cs="Helvetica"/>
-          <w:color w:val="333333"/>
-          <w:sz w:val="21"/>
-          <w:szCs w:val="21"/>
-          <w:lang w:val="ru-RU"/>
-        </w:rPr>
-        <w:instrText>.</w:instrText>
-      </w:r>
-      <w:r>
-        <w:rPr>
-          <w:rFonts w:ascii="Helvetica" w:eastAsia="Times New Roman" w:hAnsi="Helvetica" w:cs="Helvetica"/>
-          <w:color w:val="333333"/>
-          <w:sz w:val="21"/>
-          <w:szCs w:val="21"/>
-        </w:rPr>
-        <w:instrText>org</w:instrText>
-      </w:r>
-      <w:r>
-        <w:rPr>
-          <w:rFonts w:ascii="Helvetica" w:eastAsia="Times New Roman" w:hAnsi="Helvetica" w:cs="Helvetica"/>
-          <w:color w:val="333333"/>
-          <w:sz w:val="21"/>
-          <w:szCs w:val="21"/>
-          <w:lang w:val="ru-RU"/>
-        </w:rPr>
-        <w:instrText>/" \</w:instrText>
-      </w:r>
-      <w:r>
-        <w:rPr>
-          <w:rFonts w:ascii="Helvetica" w:eastAsia="Times New Roman" w:hAnsi="Helvetica" w:cs="Helvetica"/>
-          <w:color w:val="333333"/>
-          <w:sz w:val="21"/>
-          <w:szCs w:val="21"/>
-        </w:rPr>
-        <w:instrText>t</w:instrText>
-      </w:r>
-      <w:r>
-        <w:rPr>
-          <w:rFonts w:ascii="Helvetica" w:eastAsia="Times New Roman" w:hAnsi="Helvetica" w:cs="Helvetica"/>
-          <w:color w:val="333333"/>
-          <w:sz w:val="21"/>
-          <w:szCs w:val="21"/>
-          <w:lang w:val="ru-RU"/>
-        </w:rPr>
-        <w:instrText xml:space="preserve"> "_</w:instrText>
-      </w:r>
-      <w:r>
-        <w:rPr>
-          <w:rFonts w:ascii="Helvetica" w:eastAsia="Times New Roman" w:hAnsi="Helvetica" w:cs="Helvetica"/>
-          <w:color w:val="333333"/>
-          <w:sz w:val="21"/>
-          <w:szCs w:val="21"/>
-        </w:rPr>
-        <w:instrText>blank</w:instrText>
-      </w:r>
-      <w:r>
-        <w:rPr>
-          <w:rFonts w:ascii="Helvetica" w:eastAsia="Times New Roman" w:hAnsi="Helvetica" w:cs="Helvetica"/>
-          <w:color w:val="333333"/>
-          <w:sz w:val="21"/>
-          <w:szCs w:val="21"/>
-          <w:lang w:val="ru-RU"/>
-        </w:rPr>
-        <w:instrText xml:space="preserve">" </w:instrText>
-      </w:r>
-      <w:r>
-        <w:rPr>
-          <w:rFonts w:ascii="Helvetica" w:eastAsia="Times New Roman" w:hAnsi="Helvetica" w:cs="Helvetica"/>
-          <w:color w:val="333333"/>
-          <w:sz w:val="21"/>
-          <w:szCs w:val="21"/>
-        </w:rPr>
-        <w:fldChar w:fldCharType="separate"/>
-      </w:r>
-      <w:r>
-        <w:rPr>
-          <w:rFonts w:ascii="Helvetica" w:eastAsia="Times New Roman" w:hAnsi="Helvetica" w:cs="Helvetica"/>
-          <w:color w:val="1946BA"/>
-          <w:sz w:val="21"/>
-          <w:szCs w:val="21"/>
-        </w:rPr>
-        <w:t>Apache</w:t>
-      </w:r>
-      <w:r>
-        <w:rPr>
-          <w:rFonts w:ascii="Helvetica" w:eastAsia="Times New Roman" w:hAnsi="Helvetica" w:cs="Helvetica"/>
-          <w:color w:val="1946BA"/>
-          <w:sz w:val="21"/>
-          <w:szCs w:val="21"/>
-          <w:lang w:val="ru-RU"/>
-        </w:rPr>
-        <w:t xml:space="preserve"> </w:t>
-      </w:r>
-      <w:r>
-        <w:rPr>
-          <w:rFonts w:ascii="Helvetica" w:eastAsia="Times New Roman" w:hAnsi="Helvetica" w:cs="Helvetica"/>
-          <w:color w:val="1946BA"/>
-          <w:sz w:val="21"/>
-          <w:szCs w:val="21"/>
-        </w:rPr>
-        <w:t>Ant</w:t>
-      </w:r>
-      <w:r>
-        <w:rPr>
-          <w:rFonts w:ascii="Helvetica" w:eastAsia="Times New Roman" w:hAnsi="Helvetica" w:cs="Helvetica"/>
-          <w:color w:val="333333"/>
-          <w:sz w:val="21"/>
-          <w:szCs w:val="21"/>
-        </w:rPr>
-        <w:fldChar w:fldCharType="end"/>
-      </w:r>
+      <w:hyperlink r:id="rId6" w:tgtFrame="_blank" w:history="1">
+        <w:r>
+          <w:rPr>
+            <w:rFonts w:ascii="Helvetica" w:eastAsia="Times New Roman" w:hAnsi="Helvetica" w:cs="Helvetica"/>
+            <w:color w:val="1946BA"/>
+            <w:sz w:val="21"/>
+            <w:szCs w:val="21"/>
+          </w:rPr>
+          <w:t>Apache</w:t>
+        </w:r>
+        <w:r>
+          <w:rPr>
+            <w:rFonts w:ascii="Helvetica" w:eastAsia="Times New Roman" w:hAnsi="Helvetica" w:cs="Helvetica"/>
+            <w:color w:val="1946BA"/>
+            <w:sz w:val="21"/>
+            <w:szCs w:val="21"/>
+            <w:lang w:val="ru-RU"/>
+          </w:rPr>
+          <w:t xml:space="preserve"> </w:t>
+        </w:r>
+        <w:r>
+          <w:rPr>
+            <w:rFonts w:ascii="Helvetica" w:eastAsia="Times New Roman" w:hAnsi="Helvetica" w:cs="Helvetica"/>
+            <w:color w:val="1946BA"/>
+            <w:sz w:val="21"/>
+            <w:szCs w:val="21"/>
+          </w:rPr>
+          <w:t>Ant</w:t>
+        </w:r>
+      </w:hyperlink>
       <w:r>
         <w:rPr>
           <w:rFonts w:ascii="Helvetica" w:eastAsia="Times New Roman" w:hAnsi="Helvetica" w:cs="Helvetica"/>
@@ -270,267 +470,18 @@
         </w:rPr>
         <w:t> </w:t>
       </w:r>
-      <w:proofErr w:type="spellStart"/>
-      <w:r>
-        <w:rPr>
-          <w:rFonts w:ascii="Helvetica" w:eastAsia="Times New Roman" w:hAnsi="Helvetica" w:cs="Helvetica"/>
-          <w:color w:val="333333"/>
-          <w:sz w:val="21"/>
-          <w:szCs w:val="21"/>
-        </w:rPr>
-        <w:fldChar w:fldCharType="begin"/>
-      </w:r>
-      <w:proofErr w:type="spellEnd"/>
-      <w:r>
-        <w:rPr>
-          <w:rFonts w:ascii="Helvetica" w:eastAsia="Times New Roman" w:hAnsi="Helvetica" w:cs="Helvetica"/>
-          <w:color w:val="333333"/>
-          <w:sz w:val="21"/>
-          <w:szCs w:val="21"/>
-          <w:lang w:val="ru-RU"/>
-        </w:rPr>
-        <w:instrText xml:space="preserve"> </w:instrText>
-      </w:r>
-      <w:proofErr w:type="spellStart"/>
-      <w:r>
-        <w:rPr>
-          <w:rFonts w:ascii="Helvetica" w:eastAsia="Times New Roman" w:hAnsi="Helvetica" w:cs="Helvetica"/>
-          <w:color w:val="333333"/>
-          <w:sz w:val="21"/>
-          <w:szCs w:val="21"/>
-        </w:rPr>
-        <w:instrText>HYPERLINK</w:instrText>
-      </w:r>
-      <w:proofErr w:type="spellEnd"/>
-      <w:r>
-        <w:rPr>
-          <w:rFonts w:ascii="Helvetica" w:eastAsia="Times New Roman" w:hAnsi="Helvetica" w:cs="Helvetica"/>
-          <w:color w:val="333333"/>
-          <w:sz w:val="21"/>
-          <w:szCs w:val="21"/>
-          <w:lang w:val="ru-RU"/>
-        </w:rPr>
-        <w:instrText xml:space="preserve"> "</w:instrText>
-      </w:r>
-      <w:proofErr w:type="spellStart"/>
-      <w:r>
-        <w:rPr>
-          <w:rFonts w:ascii="Helvetica" w:eastAsia="Times New Roman" w:hAnsi="Helvetica" w:cs="Helvetica"/>
-          <w:color w:val="333333"/>
-          <w:sz w:val="21"/>
-          <w:szCs w:val="21"/>
-        </w:rPr>
-        <w:instrText>https</w:instrText>
-      </w:r>
-      <w:proofErr w:type="spellEnd"/>
-      <w:r>
-        <w:rPr>
-          <w:rFonts w:ascii="Helvetica" w:eastAsia="Times New Roman" w:hAnsi="Helvetica" w:cs="Helvetica"/>
-          <w:color w:val="333333"/>
-          <w:sz w:val="21"/>
-          <w:szCs w:val="21"/>
-          <w:lang w:val="ru-RU"/>
-        </w:rPr>
-        <w:instrText>://</w:instrText>
-      </w:r>
-      <w:proofErr w:type="spellStart"/>
-      <w:r>
-        <w:rPr>
-          <w:rFonts w:ascii="Helvetica" w:eastAsia="Times New Roman" w:hAnsi="Helvetica" w:cs="Helvetica"/>
-          <w:color w:val="333333"/>
-          <w:sz w:val="21"/>
-          <w:szCs w:val="21"/>
-        </w:rPr>
-        <w:instrText>helios</w:instrText>
-      </w:r>
-      <w:proofErr w:type="spellEnd"/>
-      <w:r>
-        <w:rPr>
-          <w:rFonts w:ascii="Helvetica" w:eastAsia="Times New Roman" w:hAnsi="Helvetica" w:cs="Helvetica"/>
-          <w:color w:val="333333"/>
-          <w:sz w:val="21"/>
-          <w:szCs w:val="21"/>
-          <w:lang w:val="ru-RU"/>
-        </w:rPr>
-        <w:instrText>.</w:instrText>
-      </w:r>
-      <w:proofErr w:type="spellStart"/>
-      <w:r>
-        <w:rPr>
-          <w:rFonts w:ascii="Helvetica" w:eastAsia="Times New Roman" w:hAnsi="Helvetica" w:cs="Helvetica"/>
-          <w:color w:val="333333"/>
-          <w:sz w:val="21"/>
-          <w:szCs w:val="21"/>
-        </w:rPr>
-        <w:instrText>cs</w:instrText>
-      </w:r>
-      <w:proofErr w:type="spellEnd"/>
-      <w:r>
-        <w:rPr>
-          <w:rFonts w:ascii="Helvetica" w:eastAsia="Times New Roman" w:hAnsi="Helvetica" w:cs="Helvetica"/>
-          <w:color w:val="333333"/>
-          <w:sz w:val="21"/>
-          <w:szCs w:val="21"/>
-          <w:lang w:val="ru-RU"/>
-        </w:rPr>
-        <w:instrText>.</w:instrText>
-      </w:r>
-      <w:proofErr w:type="spellStart"/>
-      <w:r>
-        <w:rPr>
-          <w:rFonts w:ascii="Helvetica" w:eastAsia="Times New Roman" w:hAnsi="Helvetica" w:cs="Helvetica"/>
-          <w:color w:val="333333"/>
-          <w:sz w:val="21"/>
-          <w:szCs w:val="21"/>
-        </w:rPr>
-        <w:instrText>ifmo</w:instrText>
-      </w:r>
-      <w:proofErr w:type="spellEnd"/>
-      <w:r>
-        <w:rPr>
-          <w:rFonts w:ascii="Helvetica" w:eastAsia="Times New Roman" w:hAnsi="Helvetica" w:cs="Helvetica"/>
-          <w:color w:val="333333"/>
-          <w:sz w:val="21"/>
-          <w:szCs w:val="21"/>
-          <w:lang w:val="ru-RU"/>
-        </w:rPr>
-        <w:instrText>.</w:instrText>
-      </w:r>
-      <w:proofErr w:type="spellStart"/>
-      <w:r>
-        <w:rPr>
-          <w:rFonts w:ascii="Helvetica" w:eastAsia="Times New Roman" w:hAnsi="Helvetica" w:cs="Helvetica"/>
-          <w:color w:val="333333"/>
-          <w:sz w:val="21"/>
-          <w:szCs w:val="21"/>
-        </w:rPr>
-        <w:instrText>ru</w:instrText>
-      </w:r>
-      <w:proofErr w:type="spellEnd"/>
-      <w:r>
-        <w:rPr>
-          <w:rFonts w:ascii="Helvetica" w:eastAsia="Times New Roman" w:hAnsi="Helvetica" w:cs="Helvetica"/>
-          <w:color w:val="333333"/>
-          <w:sz w:val="21"/>
-          <w:szCs w:val="21"/>
-          <w:lang w:val="ru-RU"/>
-        </w:rPr>
-        <w:instrText>/</w:instrText>
-      </w:r>
-      <w:proofErr w:type="spellStart"/>
-      <w:r>
-        <w:rPr>
-          <w:rFonts w:ascii="Helvetica" w:eastAsia="Times New Roman" w:hAnsi="Helvetica" w:cs="Helvetica"/>
-          <w:color w:val="333333"/>
-          <w:sz w:val="21"/>
-          <w:szCs w:val="21"/>
-        </w:rPr>
-        <w:instrText>disciplines</w:instrText>
-      </w:r>
-      <w:proofErr w:type="spellEnd"/>
-      <w:r>
-        <w:rPr>
-          <w:rFonts w:ascii="Helvetica" w:eastAsia="Times New Roman" w:hAnsi="Helvetica" w:cs="Helvetica"/>
-          <w:color w:val="333333"/>
-          <w:sz w:val="21"/>
-          <w:szCs w:val="21"/>
-          <w:lang w:val="ru-RU"/>
-        </w:rPr>
-        <w:instrText>/</w:instrText>
-      </w:r>
-      <w:proofErr w:type="spellStart"/>
-      <w:r>
-        <w:rPr>
-          <w:rFonts w:ascii="Helvetica" w:eastAsia="Times New Roman" w:hAnsi="Helvetica" w:cs="Helvetica"/>
-          <w:color w:val="333333"/>
-          <w:sz w:val="21"/>
-          <w:szCs w:val="21"/>
-        </w:rPr>
-        <w:instrText>iaps</w:instrText>
-      </w:r>
-      <w:proofErr w:type="spellEnd"/>
-      <w:r>
-        <w:rPr>
-          <w:rFonts w:ascii="Helvetica" w:eastAsia="Times New Roman" w:hAnsi="Helvetica" w:cs="Helvetica"/>
-          <w:color w:val="333333"/>
-          <w:sz w:val="21"/>
-          <w:szCs w:val="21"/>
-          <w:lang w:val="ru-RU"/>
-        </w:rPr>
-        <w:instrText>" \</w:instrText>
-      </w:r>
-      <w:proofErr w:type="spellStart"/>
-      <w:r>
-        <w:rPr>
-          <w:rFonts w:ascii="Helvetica" w:eastAsia="Times New Roman" w:hAnsi="Helvetica" w:cs="Helvetica"/>
-          <w:color w:val="333333"/>
-          <w:sz w:val="21"/>
-          <w:szCs w:val="21"/>
-        </w:rPr>
-        <w:instrText>l</w:instrText>
-      </w:r>
-      <w:proofErr w:type="spellEnd"/>
-      <w:r>
-        <w:rPr>
-          <w:rFonts w:ascii="Helvetica" w:eastAsia="Times New Roman" w:hAnsi="Helvetica" w:cs="Helvetica"/>
-          <w:color w:val="333333"/>
-          <w:sz w:val="21"/>
-          <w:szCs w:val="21"/>
-          <w:lang w:val="ru-RU"/>
-        </w:rPr>
-        <w:instrText xml:space="preserve"> "</w:instrText>
-      </w:r>
-      <w:proofErr w:type="spellStart"/>
-      <w:r>
-        <w:rPr>
-          <w:rFonts w:ascii="Helvetica" w:eastAsia="Times New Roman" w:hAnsi="Helvetica" w:cs="Helvetica"/>
-          <w:color w:val="333333"/>
-          <w:sz w:val="21"/>
-          <w:szCs w:val="21"/>
-        </w:rPr>
-        <w:instrText>lab</w:instrText>
-      </w:r>
-      <w:proofErr w:type="spellEnd"/>
-      <w:r>
-        <w:rPr>
-          <w:rFonts w:ascii="Helvetica" w:eastAsia="Times New Roman" w:hAnsi="Helvetica" w:cs="Helvetica"/>
-          <w:color w:val="333333"/>
-          <w:sz w:val="21"/>
-          <w:szCs w:val="21"/>
-          <w:lang w:val="ru-RU"/>
-        </w:rPr>
-        <w:instrText xml:space="preserve">2" </w:instrText>
-      </w:r>
-      <w:proofErr w:type="spellStart"/>
-      <w:r>
-        <w:rPr>
-          <w:rFonts w:ascii="Helvetica" w:eastAsia="Times New Roman" w:hAnsi="Helvetica" w:cs="Helvetica"/>
-          <w:color w:val="333333"/>
-          <w:sz w:val="21"/>
-          <w:szCs w:val="21"/>
-        </w:rPr>
-        <w:fldChar w:fldCharType="separate"/>
-      </w:r>
-      <w:proofErr w:type="spellEnd"/>
-      <w:r>
-        <w:rPr>
-          <w:rFonts w:ascii="Helvetica" w:eastAsia="Times New Roman" w:hAnsi="Helvetica" w:cs="Helvetica"/>
-          <w:color w:val="1946BA"/>
-          <w:sz w:val="21"/>
-          <w:szCs w:val="21"/>
-          <w:lang w:val="ru-RU"/>
-        </w:rPr>
-        <w:t>лабораторной работы №2</w:t>
-      </w:r>
-      <w:r>
-        <w:rPr>
-          <w:rFonts w:ascii="Helvetica" w:eastAsia="Times New Roman" w:hAnsi="Helvetica" w:cs="Helvetica"/>
-          <w:color w:val="333333"/>
-          <w:sz w:val="21"/>
-          <w:szCs w:val="21"/>
-        </w:rPr>
-        <w:fldChar w:fldCharType="end"/>
-      </w:r>
+      <w:hyperlink r:id="rId7" w:anchor="lab2" w:history="1">
+        <w:r>
+          <w:rPr>
+            <w:rFonts w:ascii="Helvetica" w:eastAsia="Times New Roman" w:hAnsi="Helvetica" w:cs="Helvetica"/>
+            <w:color w:val="1946BA"/>
+            <w:sz w:val="21"/>
+            <w:szCs w:val="21"/>
+            <w:lang w:val="ru-RU"/>
+          </w:rPr>
+          <w:t>лабораторной работы №2</w:t>
+        </w:r>
+      </w:hyperlink>
       <w:r>
         <w:rPr>
           <w:rFonts w:ascii="Helvetica" w:eastAsia="Times New Roman" w:hAnsi="Helvetica" w:cs="Helvetica"/>
@@ -624,7 +575,6 @@
           <w:lang w:val="ru-RU"/>
         </w:rPr>
       </w:pPr>
-      <w:proofErr w:type="spellStart"/>
       <w:r>
         <w:rPr>
           <w:rFonts w:ascii="Helvetica" w:eastAsia="Times New Roman" w:hAnsi="Helvetica" w:cs="Helvetica"/>
@@ -636,7 +586,6 @@
         </w:rPr>
         <w:t>C</w:t>
       </w:r>
-      <w:proofErr w:type="spellEnd"/>
       <w:r>
         <w:rPr>
           <w:rFonts w:ascii="Helvetica" w:eastAsia="Times New Roman" w:hAnsi="Helvetica" w:cs="Helvetica"/>
@@ -1142,6 +1091,7 @@
         </w:rPr>
         <w:t>2</w:t>
       </w:r>
+      <w:proofErr w:type="spellStart"/>
       <w:r>
         <w:rPr>
           <w:rFonts w:ascii="Helvetica" w:eastAsia="Times New Roman" w:hAnsi="Helvetica" w:cs="Helvetica"/>
@@ -1153,6 +1103,7 @@
         </w:rPr>
         <w:t>ascii</w:t>
       </w:r>
+      <w:proofErr w:type="spellEnd"/>
       <w:r>
         <w:rPr>
           <w:rFonts w:ascii="Helvetica" w:eastAsia="Times New Roman" w:hAnsi="Helvetica" w:cs="Helvetica"/>
@@ -1181,337 +1132,38 @@
         </w:rPr>
         <w:t> </w:t>
       </w:r>
-      <w:r>
-        <w:rPr>
-          <w:rFonts w:ascii="Helvetica" w:eastAsia="Times New Roman" w:hAnsi="Helvetica" w:cs="Helvetica"/>
-          <w:color w:val="333333"/>
-          <w:sz w:val="21"/>
-          <w:szCs w:val="21"/>
-        </w:rPr>
-        <w:fldChar w:fldCharType="begin"/>
-      </w:r>
-      <w:r>
-        <w:rPr>
-          <w:rFonts w:ascii="Helvetica" w:eastAsia="Times New Roman" w:hAnsi="Helvetica" w:cs="Helvetica"/>
-          <w:color w:val="333333"/>
-          <w:sz w:val="21"/>
-          <w:szCs w:val="21"/>
-          <w:lang w:val="ru-RU"/>
-        </w:rPr>
-        <w:instrText xml:space="preserve"> </w:instrText>
-      </w:r>
-      <w:r>
-        <w:rPr>
-          <w:rFonts w:ascii="Helvetica" w:eastAsia="Times New Roman" w:hAnsi="Helvetica" w:cs="Helvetica"/>
-          <w:color w:val="333333"/>
-          <w:sz w:val="21"/>
-          <w:szCs w:val="21"/>
-        </w:rPr>
-        <w:instrText>HYPERLINK</w:instrText>
-      </w:r>
-      <w:r>
-        <w:rPr>
-          <w:rFonts w:ascii="Helvetica" w:eastAsia="Times New Roman" w:hAnsi="Helvetica" w:cs="Helvetica"/>
-          <w:color w:val="333333"/>
-          <w:sz w:val="21"/>
-          <w:szCs w:val="21"/>
-          <w:lang w:val="ru-RU"/>
-        </w:rPr>
-        <w:instrText xml:space="preserve"> "</w:instrText>
-      </w:r>
-      <w:r>
-        <w:rPr>
-          <w:rFonts w:ascii="Helvetica" w:eastAsia="Times New Roman" w:hAnsi="Helvetica" w:cs="Helvetica"/>
-          <w:color w:val="333333"/>
-          <w:sz w:val="21"/>
-          <w:szCs w:val="21"/>
-        </w:rPr>
-        <w:instrText>http</w:instrText>
-      </w:r>
-      <w:r>
-        <w:rPr>
-          <w:rFonts w:ascii="Helvetica" w:eastAsia="Times New Roman" w:hAnsi="Helvetica" w:cs="Helvetica"/>
-          <w:color w:val="333333"/>
-          <w:sz w:val="21"/>
-          <w:szCs w:val="21"/>
-          <w:lang w:val="ru-RU"/>
-        </w:rPr>
-        <w:instrText>://</w:instrText>
-      </w:r>
-      <w:r>
-        <w:rPr>
-          <w:rFonts w:ascii="Helvetica" w:eastAsia="Times New Roman" w:hAnsi="Helvetica" w:cs="Helvetica"/>
-          <w:color w:val="333333"/>
-          <w:sz w:val="21"/>
-          <w:szCs w:val="21"/>
-        </w:rPr>
-        <w:instrText>docs</w:instrText>
-      </w:r>
-      <w:r>
-        <w:rPr>
-          <w:rFonts w:ascii="Helvetica" w:eastAsia="Times New Roman" w:hAnsi="Helvetica" w:cs="Helvetica"/>
-          <w:color w:val="333333"/>
-          <w:sz w:val="21"/>
-          <w:szCs w:val="21"/>
-          <w:lang w:val="ru-RU"/>
-        </w:rPr>
-        <w:instrText>.</w:instrText>
-      </w:r>
-      <w:r>
-        <w:rPr>
-          <w:rFonts w:ascii="Helvetica" w:eastAsia="Times New Roman" w:hAnsi="Helvetica" w:cs="Helvetica"/>
-          <w:color w:val="333333"/>
-          <w:sz w:val="21"/>
-          <w:szCs w:val="21"/>
-        </w:rPr>
-        <w:instrText>oracle</w:instrText>
-      </w:r>
-      <w:r>
-        <w:rPr>
-          <w:rFonts w:ascii="Helvetica" w:eastAsia="Times New Roman" w:hAnsi="Helvetica" w:cs="Helvetica"/>
-          <w:color w:val="333333"/>
-          <w:sz w:val="21"/>
-          <w:szCs w:val="21"/>
-          <w:lang w:val="ru-RU"/>
-        </w:rPr>
-        <w:instrText>.</w:instrText>
-      </w:r>
-      <w:r>
-        <w:rPr>
-          <w:rFonts w:ascii="Helvetica" w:eastAsia="Times New Roman" w:hAnsi="Helvetica" w:cs="Helvetica"/>
-          <w:color w:val="333333"/>
-          <w:sz w:val="21"/>
-          <w:szCs w:val="21"/>
-        </w:rPr>
-        <w:instrText>com</w:instrText>
-      </w:r>
-      <w:r>
-        <w:rPr>
-          <w:rFonts w:ascii="Helvetica" w:eastAsia="Times New Roman" w:hAnsi="Helvetica" w:cs="Helvetica"/>
-          <w:color w:val="333333"/>
-          <w:sz w:val="21"/>
-          <w:szCs w:val="21"/>
-          <w:lang w:val="ru-RU"/>
-        </w:rPr>
-        <w:instrText>/</w:instrText>
-      </w:r>
-      <w:r>
-        <w:rPr>
-          <w:rFonts w:ascii="Helvetica" w:eastAsia="Times New Roman" w:hAnsi="Helvetica" w:cs="Helvetica"/>
-          <w:color w:val="333333"/>
-          <w:sz w:val="21"/>
-          <w:szCs w:val="21"/>
-        </w:rPr>
-        <w:instrText>javase</w:instrText>
-      </w:r>
-      <w:r>
-        <w:rPr>
-          <w:rFonts w:ascii="Helvetica" w:eastAsia="Times New Roman" w:hAnsi="Helvetica" w:cs="Helvetica"/>
-          <w:color w:val="333333"/>
-          <w:sz w:val="21"/>
-          <w:szCs w:val="21"/>
-          <w:lang w:val="ru-RU"/>
-        </w:rPr>
-        <w:instrText>/1.4.2/</w:instrText>
-      </w:r>
-      <w:r>
-        <w:rPr>
-          <w:rFonts w:ascii="Helvetica" w:eastAsia="Times New Roman" w:hAnsi="Helvetica" w:cs="Helvetica"/>
-          <w:color w:val="333333"/>
-          <w:sz w:val="21"/>
-          <w:szCs w:val="21"/>
-        </w:rPr>
-        <w:instrText>docs</w:instrText>
-      </w:r>
-      <w:r>
-        <w:rPr>
-          <w:rFonts w:ascii="Helvetica" w:eastAsia="Times New Roman" w:hAnsi="Helvetica" w:cs="Helvetica"/>
-          <w:color w:val="333333"/>
-          <w:sz w:val="21"/>
-          <w:szCs w:val="21"/>
-          <w:lang w:val="ru-RU"/>
-        </w:rPr>
-        <w:instrText>/</w:instrText>
-      </w:r>
-      <w:r>
-        <w:rPr>
-          <w:rFonts w:ascii="Helvetica" w:eastAsia="Times New Roman" w:hAnsi="Helvetica" w:cs="Helvetica"/>
-          <w:color w:val="333333"/>
-          <w:sz w:val="21"/>
-          <w:szCs w:val="21"/>
-        </w:rPr>
-        <w:instrText>tooldocs</w:instrText>
-      </w:r>
-      <w:r>
-        <w:rPr>
-          <w:rFonts w:ascii="Helvetica" w:eastAsia="Times New Roman" w:hAnsi="Helvetica" w:cs="Helvetica"/>
-          <w:color w:val="333333"/>
-          <w:sz w:val="21"/>
-          <w:szCs w:val="21"/>
-          <w:lang w:val="ru-RU"/>
-        </w:rPr>
-        <w:instrText>/</w:instrText>
-      </w:r>
-      <w:r>
-        <w:rPr>
-          <w:rFonts w:ascii="Helvetica" w:eastAsia="Times New Roman" w:hAnsi="Helvetica" w:cs="Helvetica"/>
-          <w:color w:val="333333"/>
-          <w:sz w:val="21"/>
-          <w:szCs w:val="21"/>
-        </w:rPr>
-        <w:instrText>windows</w:instrText>
-      </w:r>
-      <w:r>
-        <w:rPr>
-          <w:rFonts w:ascii="Helvetica" w:eastAsia="Times New Roman" w:hAnsi="Helvetica" w:cs="Helvetica"/>
-          <w:color w:val="333333"/>
-          <w:sz w:val="21"/>
-          <w:szCs w:val="21"/>
-          <w:lang w:val="ru-RU"/>
-        </w:rPr>
-        <w:instrText>/</w:instrText>
-      </w:r>
-      <w:r>
-        <w:rPr>
-          <w:rFonts w:ascii="Helvetica" w:eastAsia="Times New Roman" w:hAnsi="Helvetica" w:cs="Helvetica"/>
-          <w:color w:val="333333"/>
-          <w:sz w:val="21"/>
-          <w:szCs w:val="21"/>
-        </w:rPr>
-        <w:instrText>native</w:instrText>
-      </w:r>
-      <w:r>
-        <w:rPr>
-          <w:rFonts w:ascii="Helvetica" w:eastAsia="Times New Roman" w:hAnsi="Helvetica" w:cs="Helvetica"/>
-          <w:color w:val="333333"/>
-          <w:sz w:val="21"/>
-          <w:szCs w:val="21"/>
-          <w:lang w:val="ru-RU"/>
-        </w:rPr>
-        <w:instrText>2</w:instrText>
-      </w:r>
-      <w:r>
-        <w:rPr>
-          <w:rFonts w:ascii="Helvetica" w:eastAsia="Times New Roman" w:hAnsi="Helvetica" w:cs="Helvetica"/>
-          <w:color w:val="333333"/>
-          <w:sz w:val="21"/>
-          <w:szCs w:val="21"/>
-        </w:rPr>
-        <w:instrText>ascii</w:instrText>
-      </w:r>
-      <w:r>
-        <w:rPr>
-          <w:rFonts w:ascii="Helvetica" w:eastAsia="Times New Roman" w:hAnsi="Helvetica" w:cs="Helvetica"/>
-          <w:color w:val="333333"/>
-          <w:sz w:val="21"/>
-          <w:szCs w:val="21"/>
-          <w:lang w:val="ru-RU"/>
-        </w:rPr>
-        <w:instrText>.</w:instrText>
-      </w:r>
-      <w:r>
-        <w:rPr>
-          <w:rFonts w:ascii="Helvetica" w:eastAsia="Times New Roman" w:hAnsi="Helvetica" w:cs="Helvetica"/>
-          <w:color w:val="333333"/>
-          <w:sz w:val="21"/>
-          <w:szCs w:val="21"/>
-        </w:rPr>
-        <w:instrText>html</w:instrText>
-      </w:r>
-      <w:r>
-        <w:rPr>
-          <w:rFonts w:ascii="Helvetica" w:eastAsia="Times New Roman" w:hAnsi="Helvetica" w:cs="Helvetica"/>
-          <w:color w:val="333333"/>
-          <w:sz w:val="21"/>
-          <w:szCs w:val="21"/>
-          <w:lang w:val="ru-RU"/>
-        </w:rPr>
-        <w:instrText>" \</w:instrText>
-      </w:r>
-      <w:r>
-        <w:rPr>
-          <w:rFonts w:ascii="Helvetica" w:eastAsia="Times New Roman" w:hAnsi="Helvetica" w:cs="Helvetica"/>
-          <w:color w:val="333333"/>
-          <w:sz w:val="21"/>
-          <w:szCs w:val="21"/>
-        </w:rPr>
-        <w:instrText>t</w:instrText>
-      </w:r>
-      <w:r>
-        <w:rPr>
-          <w:rFonts w:ascii="Helvetica" w:eastAsia="Times New Roman" w:hAnsi="Helvetica" w:cs="Helvetica"/>
-          <w:color w:val="333333"/>
-          <w:sz w:val="21"/>
-          <w:szCs w:val="21"/>
-          <w:lang w:val="ru-RU"/>
-        </w:rPr>
-        <w:instrText xml:space="preserve"> "_</w:instrText>
-      </w:r>
-      <w:r>
-        <w:rPr>
-          <w:rFonts w:ascii="Helvetica" w:eastAsia="Times New Roman" w:hAnsi="Helvetica" w:cs="Helvetica"/>
-          <w:color w:val="333333"/>
-          <w:sz w:val="21"/>
-          <w:szCs w:val="21"/>
-        </w:rPr>
-        <w:instrText>blank</w:instrText>
-      </w:r>
-      <w:r>
-        <w:rPr>
-          <w:rFonts w:ascii="Helvetica" w:eastAsia="Times New Roman" w:hAnsi="Helvetica" w:cs="Helvetica"/>
-          <w:color w:val="333333"/>
-          <w:sz w:val="21"/>
-          <w:szCs w:val="21"/>
-          <w:lang w:val="ru-RU"/>
-        </w:rPr>
-        <w:instrText xml:space="preserve">" </w:instrText>
-      </w:r>
-      <w:r>
-        <w:rPr>
-          <w:rFonts w:ascii="Helvetica" w:eastAsia="Times New Roman" w:hAnsi="Helvetica" w:cs="Helvetica"/>
-          <w:color w:val="333333"/>
-          <w:sz w:val="21"/>
-          <w:szCs w:val="21"/>
-        </w:rPr>
-        <w:fldChar w:fldCharType="separate"/>
-      </w:r>
-      <w:r>
-        <w:rPr>
-          <w:rFonts w:ascii="Helvetica" w:eastAsia="Times New Roman" w:hAnsi="Helvetica" w:cs="Helvetica"/>
-          <w:color w:val="1946BA"/>
-          <w:sz w:val="21"/>
-          <w:szCs w:val="21"/>
-        </w:rPr>
-        <w:t>native</w:t>
-      </w:r>
-      <w:r>
-        <w:rPr>
-          <w:rFonts w:ascii="Helvetica" w:eastAsia="Times New Roman" w:hAnsi="Helvetica" w:cs="Helvetica"/>
-          <w:color w:val="1946BA"/>
-          <w:sz w:val="21"/>
-          <w:szCs w:val="21"/>
-          <w:lang w:val="ru-RU"/>
-        </w:rPr>
-        <w:t>2</w:t>
-      </w:r>
-      <w:r>
-        <w:rPr>
-          <w:rFonts w:ascii="Helvetica" w:eastAsia="Times New Roman" w:hAnsi="Helvetica" w:cs="Helvetica"/>
-          <w:color w:val="1946BA"/>
-          <w:sz w:val="21"/>
-          <w:szCs w:val="21"/>
-        </w:rPr>
-        <w:t>ascii</w:t>
-      </w:r>
-      <w:r>
-        <w:rPr>
-          <w:rFonts w:ascii="Helvetica" w:eastAsia="Times New Roman" w:hAnsi="Helvetica" w:cs="Helvetica"/>
-          <w:color w:val="333333"/>
-          <w:sz w:val="21"/>
-          <w:szCs w:val="21"/>
-        </w:rPr>
-        <w:fldChar w:fldCharType="end"/>
-      </w:r>
+      <w:hyperlink r:id="rId8" w:tgtFrame="_blank" w:history="1">
+        <w:r>
+          <w:rPr>
+            <w:rFonts w:ascii="Helvetica" w:eastAsia="Times New Roman" w:hAnsi="Helvetica" w:cs="Helvetica"/>
+            <w:color w:val="1946BA"/>
+            <w:sz w:val="21"/>
+            <w:szCs w:val="21"/>
+          </w:rPr>
+          <w:t>native</w:t>
+        </w:r>
+        <w:r>
+          <w:rPr>
+            <w:rFonts w:ascii="Helvetica" w:eastAsia="Times New Roman" w:hAnsi="Helvetica" w:cs="Helvetica"/>
+            <w:color w:val="1946BA"/>
+            <w:sz w:val="21"/>
+            <w:szCs w:val="21"/>
+            <w:lang w:val="ru-RU"/>
+          </w:rPr>
+          <w:t>2</w:t>
+        </w:r>
+        <w:proofErr w:type="spellStart"/>
+        <w:r>
+          <w:rPr>
+            <w:rFonts w:ascii="Helvetica" w:eastAsia="Times New Roman" w:hAnsi="Helvetica" w:cs="Helvetica"/>
+            <w:color w:val="1946BA"/>
+            <w:sz w:val="21"/>
+            <w:szCs w:val="21"/>
+          </w:rPr>
+          <w:t>ascii</w:t>
+        </w:r>
+        <w:proofErr w:type="spellEnd"/>
+      </w:hyperlink>
       <w:r>
         <w:rPr>
           <w:rFonts w:ascii="Helvetica" w:eastAsia="Times New Roman" w:hAnsi="Helvetica" w:cs="Helvetica"/>
@@ -1546,6 +1198,7 @@
           <w:color w:val="333333"/>
           <w:sz w:val="21"/>
           <w:szCs w:val="21"/>
+          <w:lang w:val="ru-RU"/>
         </w:rPr>
       </w:pPr>
       <w:proofErr w:type="gramStart"/>
@@ -1637,99 +1290,27 @@
           <w:szCs w:val="21"/>
           <w:lang w:val="ru-RU"/>
         </w:rPr>
-        <w:t xml:space="preserve">-архив. </w:t>
-      </w:r>
-      <w:proofErr w:type="spellStart"/>
-      <w:r>
-        <w:rPr>
-          <w:rFonts w:ascii="Helvetica" w:eastAsia="Times New Roman" w:hAnsi="Helvetica" w:cs="Helvetica"/>
-          <w:color w:val="333333"/>
-          <w:sz w:val="21"/>
-          <w:szCs w:val="21"/>
-        </w:rPr>
-        <w:t>Для</w:t>
-      </w:r>
-      <w:proofErr w:type="spellEnd"/>
-      <w:r>
-        <w:rPr>
-          <w:rFonts w:ascii="Helvetica" w:eastAsia="Times New Roman" w:hAnsi="Helvetica" w:cs="Helvetica"/>
-          <w:color w:val="333333"/>
-          <w:sz w:val="21"/>
-          <w:szCs w:val="21"/>
-        </w:rPr>
-        <w:t xml:space="preserve"> </w:t>
-      </w:r>
-      <w:proofErr w:type="spellStart"/>
-      <w:r>
-        <w:rPr>
-          <w:rFonts w:ascii="Helvetica" w:eastAsia="Times New Roman" w:hAnsi="Helvetica" w:cs="Helvetica"/>
-          <w:color w:val="333333"/>
-          <w:sz w:val="21"/>
-          <w:szCs w:val="21"/>
-        </w:rPr>
-        <w:t>создания</w:t>
-      </w:r>
-      <w:proofErr w:type="spellEnd"/>
-      <w:r>
-        <w:rPr>
-          <w:rFonts w:ascii="Helvetica" w:eastAsia="Times New Roman" w:hAnsi="Helvetica" w:cs="Helvetica"/>
-          <w:color w:val="333333"/>
-          <w:sz w:val="21"/>
-          <w:szCs w:val="21"/>
-        </w:rPr>
-        <w:t xml:space="preserve"> jar-</w:t>
-      </w:r>
-      <w:proofErr w:type="spellStart"/>
-      <w:r>
-        <w:rPr>
-          <w:rFonts w:ascii="Helvetica" w:eastAsia="Times New Roman" w:hAnsi="Helvetica" w:cs="Helvetica"/>
-          <w:color w:val="333333"/>
-          <w:sz w:val="21"/>
-          <w:szCs w:val="21"/>
-        </w:rPr>
-        <w:t>архива</w:t>
-      </w:r>
-      <w:proofErr w:type="spellEnd"/>
-      <w:r>
-        <w:rPr>
-          <w:rFonts w:ascii="Helvetica" w:eastAsia="Times New Roman" w:hAnsi="Helvetica" w:cs="Helvetica"/>
-          <w:color w:val="333333"/>
-          <w:sz w:val="21"/>
-          <w:szCs w:val="21"/>
-        </w:rPr>
-        <w:t xml:space="preserve"> </w:t>
-      </w:r>
-      <w:proofErr w:type="spellStart"/>
-      <w:r>
-        <w:rPr>
-          <w:rFonts w:ascii="Helvetica" w:eastAsia="Times New Roman" w:hAnsi="Helvetica" w:cs="Helvetica"/>
-          <w:color w:val="333333"/>
-          <w:sz w:val="21"/>
-          <w:szCs w:val="21"/>
-        </w:rPr>
-        <w:t>использует</w:t>
-      </w:r>
-      <w:proofErr w:type="spellEnd"/>
-      <w:r>
-        <w:rPr>
-          <w:rFonts w:ascii="Helvetica" w:eastAsia="Times New Roman" w:hAnsi="Helvetica" w:cs="Helvetica"/>
-          <w:color w:val="333333"/>
-          <w:sz w:val="21"/>
-          <w:szCs w:val="21"/>
-        </w:rPr>
-        <w:t xml:space="preserve"> </w:t>
-      </w:r>
-      <w:proofErr w:type="spellStart"/>
-      <w:r>
-        <w:rPr>
-          <w:rFonts w:ascii="Helvetica" w:eastAsia="Times New Roman" w:hAnsi="Helvetica" w:cs="Helvetica"/>
-          <w:color w:val="333333"/>
-          <w:sz w:val="21"/>
-          <w:szCs w:val="21"/>
-        </w:rPr>
-        <w:t>цель</w:t>
-      </w:r>
-      <w:proofErr w:type="spellEnd"/>
+        <w:t xml:space="preserve">-архив. Для создания </w:t>
+      </w:r>
+      <w:r>
+        <w:rPr>
+          <w:rFonts w:ascii="Helvetica" w:eastAsia="Times New Roman" w:hAnsi="Helvetica" w:cs="Helvetica"/>
+          <w:color w:val="333333"/>
+          <w:sz w:val="21"/>
+          <w:szCs w:val="21"/>
+        </w:rPr>
+        <w:t>jar</w:t>
+      </w:r>
+      <w:r>
+        <w:rPr>
+          <w:rFonts w:ascii="Helvetica" w:eastAsia="Times New Roman" w:hAnsi="Helvetica" w:cs="Helvetica"/>
+          <w:color w:val="333333"/>
+          <w:sz w:val="21"/>
+          <w:szCs w:val="21"/>
+          <w:lang w:val="ru-RU"/>
+        </w:rPr>
+        <w:t>-архива использует цель</w:t>
+      </w:r>
       <w:r>
         <w:rPr>
           <w:rFonts w:ascii="Helvetica" w:eastAsia="Times New Roman" w:hAnsi="Helvetica" w:cs="Helvetica"/>
@@ -1756,12 +1337,1546 @@
           <w:color w:val="333333"/>
           <w:sz w:val="21"/>
           <w:szCs w:val="21"/>
+          <w:lang w:val="ru-RU"/>
         </w:rPr>
         <w:t>.</w:t>
       </w:r>
-    </w:p>
-    <w:bookmarkEnd w:id="0"/>
-    <w:p/>
+      <w:r>
+        <w:rPr>
+          <w:rFonts w:ascii="Helvetica" w:eastAsia="Times New Roman" w:hAnsi="Helvetica" w:cs="Helvetica"/>
+          <w:color w:val="333333"/>
+          <w:sz w:val="21"/>
+          <w:szCs w:val="21"/>
+          <w:lang w:val="ru-RU"/>
+        </w:rPr>
+        <w:br/>
+      </w:r>
+      <w:r>
+        <w:rPr>
+          <w:rFonts w:ascii="Helvetica" w:eastAsia="Times New Roman" w:hAnsi="Helvetica" w:cs="Helvetica"/>
+          <w:color w:val="333333"/>
+          <w:sz w:val="21"/>
+          <w:szCs w:val="21"/>
+          <w:lang w:val="ru-RU"/>
+        </w:rPr>
+        <w:br/>
+      </w:r>
+    </w:p>
+    <w:p>
+      <w:pPr>
+        <w:pStyle w:val="NoSpacing"/>
+        <w:rPr>
+          <w:rFonts w:ascii="Helvetica" w:hAnsi="Helvetica" w:cs="Helvetica"/>
+          <w:b/>
+        </w:rPr>
+      </w:pPr>
+      <w:r>
+        <w:rPr>
+          <w:rFonts w:ascii="Helvetica" w:hAnsi="Helvetica" w:cs="Helvetica"/>
+          <w:b/>
+          <w:lang w:val="ru-RU"/>
+        </w:rPr>
+        <w:t>Исходная</w:t>
+      </w:r>
+      <w:r>
+        <w:rPr>
+          <w:rFonts w:ascii="Helvetica" w:hAnsi="Helvetica" w:cs="Helvetica"/>
+          <w:b/>
+        </w:rPr>
+        <w:t xml:space="preserve"> </w:t>
+      </w:r>
+      <w:r>
+        <w:rPr>
+          <w:rFonts w:ascii="Helvetica" w:hAnsi="Helvetica" w:cs="Helvetica"/>
+          <w:b/>
+          <w:lang w:val="ru-RU"/>
+        </w:rPr>
+        <w:t>разметка</w:t>
+      </w:r>
+      <w:r>
+        <w:rPr>
+          <w:rFonts w:ascii="Helvetica" w:hAnsi="Helvetica" w:cs="Helvetica"/>
+          <w:b/>
+        </w:rPr>
+        <w:t>:</w:t>
+      </w:r>
+    </w:p>
+    <w:p>
+      <w:pPr>
+        <w:pStyle w:val="NoSpacing"/>
+      </w:pPr>
+      <w:r>
+        <w:rPr>
+          <w:rFonts w:ascii="Helvetica" w:hAnsi="Helvetica" w:cs="Helvetica"/>
+          <w:b/>
+        </w:rPr>
+        <w:br/>
+      </w:r>
+      <w:r>
+        <w:t xml:space="preserve">&lt;project name="Lab2" &gt;  </w:t>
+      </w:r>
+    </w:p>
+    <w:p>
+      <w:pPr>
+        <w:pStyle w:val="NoSpacing"/>
+      </w:pPr>
+      <w:r>
+        <w:tab/>
+        <w:t>&lt;property file="</w:t>
+      </w:r>
+      <w:proofErr w:type="spellStart"/>
+      <w:r>
+        <w:t>build.properties</w:t>
+      </w:r>
+      <w:proofErr w:type="spellEnd"/>
+      <w:r>
+        <w:t>" /&gt;</w:t>
+      </w:r>
+    </w:p>
+    <w:p>
+      <w:pPr>
+        <w:pStyle w:val="NoSpacing"/>
+      </w:pPr>
+      <w:r>
+        <w:tab/>
+        <w:t>&lt;path id="application" location="${</w:t>
+      </w:r>
+      <w:proofErr w:type="spellStart"/>
+      <w:r>
+        <w:t>jar.dir</w:t>
+      </w:r>
+      <w:proofErr w:type="spellEnd"/>
+      <w:r>
+        <w:t>}/${ant.project.name}.jar" /&gt;</w:t>
+      </w:r>
+    </w:p>
+    <w:p>
+      <w:pPr>
+        <w:pStyle w:val="NoSpacing"/>
+      </w:pPr>
+      <w:r>
+        <w:tab/>
+      </w:r>
+    </w:p>
+    <w:p>
+      <w:pPr>
+        <w:pStyle w:val="NoSpacing"/>
+      </w:pPr>
+      <w:r>
+        <w:tab/>
+        <w:t>&lt;target name="init"&gt;</w:t>
+      </w:r>
+    </w:p>
+    <w:p>
+      <w:pPr>
+        <w:pStyle w:val="NoSpacing"/>
+      </w:pPr>
+      <w:r>
+        <w:tab/>
+      </w:r>
+      <w:r>
+        <w:tab/>
+        <w:t>&lt;manifest file="MANIFEST.MF"&gt;</w:t>
+      </w:r>
+    </w:p>
+    <w:p>
+      <w:pPr>
+        <w:pStyle w:val="NoSpacing"/>
+      </w:pPr>
+      <w:r>
+        <w:tab/>
+      </w:r>
+      <w:r>
+        <w:tab/>
+      </w:r>
+      <w:r>
+        <w:tab/>
+        <w:t>&lt;section name=""&gt;</w:t>
+      </w:r>
+    </w:p>
+    <w:p>
+      <w:pPr>
+        <w:pStyle w:val="NoSpacing"/>
+      </w:pPr>
+      <w:r>
+        <w:tab/>
+      </w:r>
+      <w:r>
+        <w:tab/>
+      </w:r>
+      <w:r>
+        <w:tab/>
+      </w:r>
+      <w:r>
+        <w:tab/>
+        <w:t>&lt;attribute name="Author" value="${author}"</w:t>
+      </w:r>
+      <w:r>
+        <w:tab/>
+        <w:t>/&gt;</w:t>
+      </w:r>
+    </w:p>
+    <w:p>
+      <w:pPr>
+        <w:pStyle w:val="NoSpacing"/>
+      </w:pPr>
+      <w:r>
+        <w:tab/>
+      </w:r>
+      <w:r>
+        <w:tab/>
+      </w:r>
+      <w:r>
+        <w:tab/>
+      </w:r>
+      <w:r>
+        <w:tab/>
+        <w:t>&lt;attribute name="Version" value="${version}"</w:t>
+      </w:r>
+      <w:r>
+        <w:tab/>
+        <w:t>/&gt;</w:t>
+      </w:r>
+    </w:p>
+    <w:p>
+      <w:pPr>
+        <w:pStyle w:val="NoSpacing"/>
+      </w:pPr>
+      <w:r>
+        <w:tab/>
+      </w:r>
+      <w:r>
+        <w:tab/>
+      </w:r>
+      <w:r>
+        <w:tab/>
+      </w:r>
+      <w:r>
+        <w:tab/>
+        <w:t>&lt;attribute name="</w:t>
+      </w:r>
+      <w:proofErr w:type="spellStart"/>
+      <w:r>
+        <w:t>MainClass</w:t>
+      </w:r>
+      <w:proofErr w:type="spellEnd"/>
+      <w:r>
+        <w:t>" value="${main-class}"</w:t>
+      </w:r>
+      <w:r>
+        <w:tab/>
+        <w:t>/&gt;</w:t>
+      </w:r>
+    </w:p>
+    <w:p>
+      <w:pPr>
+        <w:pStyle w:val="NoSpacing"/>
+      </w:pPr>
+      <w:r>
+        <w:tab/>
+      </w:r>
+      <w:r>
+        <w:tab/>
+      </w:r>
+      <w:r>
+        <w:tab/>
+        <w:t>&lt;/section&gt;</w:t>
+      </w:r>
+    </w:p>
+    <w:p>
+      <w:pPr>
+        <w:pStyle w:val="NoSpacing"/>
+      </w:pPr>
+      <w:r>
+        <w:tab/>
+      </w:r>
+      <w:r>
+        <w:tab/>
+        <w:t>&lt;/manifest&gt;</w:t>
+      </w:r>
+    </w:p>
+    <w:p>
+      <w:pPr>
+        <w:pStyle w:val="NoSpacing"/>
+      </w:pPr>
+    </w:p>
+    <w:p>
+      <w:pPr>
+        <w:pStyle w:val="NoSpacing"/>
+      </w:pPr>
+      <w:r>
+        <w:tab/>
+      </w:r>
+      <w:r>
+        <w:tab/>
+        <w:t>&lt;</w:t>
+      </w:r>
+      <w:proofErr w:type="spellStart"/>
+      <w:r>
+        <w:t>tstamp</w:t>
+      </w:r>
+      <w:proofErr w:type="spellEnd"/>
+      <w:r>
+        <w:t>/&gt;</w:t>
+      </w:r>
+    </w:p>
+    <w:p>
+      <w:pPr>
+        <w:pStyle w:val="NoSpacing"/>
+      </w:pPr>
+      <w:r>
+        <w:tab/>
+      </w:r>
+      <w:r>
+        <w:tab/>
+        <w:t>&lt;</w:t>
+      </w:r>
+      <w:proofErr w:type="spellStart"/>
+      <w:r>
+        <w:t>mkdir</w:t>
+      </w:r>
+      <w:proofErr w:type="spellEnd"/>
+      <w:r>
+        <w:t xml:space="preserve"> </w:t>
+      </w:r>
+      <w:proofErr w:type="spellStart"/>
+      <w:r>
+        <w:t>dir</w:t>
+      </w:r>
+      <w:proofErr w:type="spellEnd"/>
+      <w:r>
+        <w:t>="${</w:t>
+      </w:r>
+      <w:proofErr w:type="spellStart"/>
+      <w:r>
+        <w:t>build.dir</w:t>
+      </w:r>
+      <w:proofErr w:type="spellEnd"/>
+      <w:r>
+        <w:t>}" /&gt;</w:t>
+      </w:r>
+    </w:p>
+    <w:p>
+      <w:pPr>
+        <w:pStyle w:val="NoSpacing"/>
+      </w:pPr>
+      <w:r>
+        <w:tab/>
+        <w:t>&lt;/target&gt;</w:t>
+      </w:r>
+    </w:p>
+    <w:p>
+      <w:pPr>
+        <w:pStyle w:val="NoSpacing"/>
+      </w:pPr>
+      <w:r>
+        <w:t xml:space="preserve">    </w:t>
+      </w:r>
+    </w:p>
+    <w:p>
+      <w:pPr>
+        <w:pStyle w:val="NoSpacing"/>
+      </w:pPr>
+      <w:r>
+        <w:tab/>
+        <w:t>&lt;target name="compile" depends="init"&gt;</w:t>
+      </w:r>
+    </w:p>
+    <w:p>
+      <w:pPr>
+        <w:pStyle w:val="NoSpacing"/>
+      </w:pPr>
+      <w:r>
+        <w:tab/>
+      </w:r>
+      <w:r>
+        <w:tab/>
+        <w:t>&lt;</w:t>
+      </w:r>
+      <w:proofErr w:type="spellStart"/>
+      <w:r>
+        <w:t>mkdir</w:t>
+      </w:r>
+      <w:proofErr w:type="spellEnd"/>
+      <w:r>
+        <w:t xml:space="preserve"> </w:t>
+      </w:r>
+      <w:proofErr w:type="spellStart"/>
+      <w:r>
+        <w:t>dir</w:t>
+      </w:r>
+      <w:proofErr w:type="spellEnd"/>
+      <w:r>
+        <w:t>="${</w:t>
+      </w:r>
+      <w:proofErr w:type="spellStart"/>
+      <w:r>
+        <w:t>classes.dir</w:t>
+      </w:r>
+      <w:proofErr w:type="spellEnd"/>
+      <w:r>
+        <w:t>}" /&gt;</w:t>
+      </w:r>
+    </w:p>
+    <w:p>
+      <w:pPr>
+        <w:pStyle w:val="NoSpacing"/>
+      </w:pPr>
+      <w:r>
+        <w:tab/>
+      </w:r>
+      <w:r>
+        <w:tab/>
+        <w:t>&lt;</w:t>
+      </w:r>
+      <w:proofErr w:type="spellStart"/>
+      <w:r>
+        <w:t>javac</w:t>
+      </w:r>
+      <w:proofErr w:type="spellEnd"/>
+      <w:r>
+        <w:t xml:space="preserve"> </w:t>
+      </w:r>
+      <w:proofErr w:type="spellStart"/>
+      <w:r>
+        <w:t>srcdir</w:t>
+      </w:r>
+      <w:proofErr w:type="spellEnd"/>
+      <w:r>
+        <w:t>="${</w:t>
+      </w:r>
+      <w:proofErr w:type="spellStart"/>
+      <w:r>
+        <w:t>src.dir</w:t>
+      </w:r>
+      <w:proofErr w:type="spellEnd"/>
+      <w:r>
+        <w:t xml:space="preserve">}" </w:t>
+      </w:r>
+      <w:proofErr w:type="spellStart"/>
+      <w:r>
+        <w:t>destdir</w:t>
+      </w:r>
+      <w:proofErr w:type="spellEnd"/>
+      <w:r>
+        <w:t>="${</w:t>
+      </w:r>
+      <w:proofErr w:type="spellStart"/>
+      <w:r>
+        <w:t>classes.dir</w:t>
+      </w:r>
+      <w:proofErr w:type="spellEnd"/>
+      <w:r>
+        <w:t>}" /&gt;</w:t>
+      </w:r>
+    </w:p>
+    <w:p>
+      <w:pPr>
+        <w:pStyle w:val="NoSpacing"/>
+      </w:pPr>
+      <w:r>
+        <w:tab/>
+        <w:t>&lt;/target&gt;</w:t>
+      </w:r>
+    </w:p>
+    <w:p>
+      <w:pPr>
+        <w:pStyle w:val="NoSpacing"/>
+      </w:pPr>
+    </w:p>
+    <w:p>
+      <w:pPr>
+        <w:pStyle w:val="NoSpacing"/>
+      </w:pPr>
+      <w:r>
+        <w:tab/>
+        <w:t>&lt;target name="build" depends="compile"&gt;</w:t>
+      </w:r>
+    </w:p>
+    <w:p>
+      <w:pPr>
+        <w:pStyle w:val="NoSpacing"/>
+      </w:pPr>
+      <w:r>
+        <w:lastRenderedPageBreak/>
+        <w:tab/>
+      </w:r>
+      <w:r>
+        <w:tab/>
+        <w:t xml:space="preserve">&lt;copy </w:t>
+      </w:r>
+      <w:proofErr w:type="spellStart"/>
+      <w:r>
+        <w:t>todir</w:t>
+      </w:r>
+      <w:proofErr w:type="spellEnd"/>
+      <w:r>
+        <w:t>="${</w:t>
+      </w:r>
+      <w:proofErr w:type="spellStart"/>
+      <w:r>
+        <w:t>classes.dir</w:t>
+      </w:r>
+      <w:proofErr w:type="spellEnd"/>
+      <w:r>
+        <w:t>}"&gt;</w:t>
+      </w:r>
+    </w:p>
+    <w:p>
+      <w:pPr>
+        <w:pStyle w:val="NoSpacing"/>
+      </w:pPr>
+      <w:r>
+        <w:t xml:space="preserve">    </w:t>
+      </w:r>
+      <w:r>
+        <w:tab/>
+      </w:r>
+      <w:r>
+        <w:tab/>
+      </w:r>
+      <w:r>
+        <w:tab/>
+      </w:r>
+      <w:r>
+        <w:t>&lt;</w:t>
+      </w:r>
+      <w:proofErr w:type="spellStart"/>
+      <w:r>
+        <w:t>fileset</w:t>
+      </w:r>
+      <w:proofErr w:type="spellEnd"/>
+      <w:r>
+        <w:t xml:space="preserve"> </w:t>
+      </w:r>
+      <w:proofErr w:type="spellStart"/>
+      <w:r>
+        <w:t>dir</w:t>
+      </w:r>
+      <w:proofErr w:type="spellEnd"/>
+      <w:r>
+        <w:t>="${</w:t>
+      </w:r>
+      <w:proofErr w:type="spellStart"/>
+      <w:r>
+        <w:t>resources.dir</w:t>
+      </w:r>
+      <w:proofErr w:type="spellEnd"/>
+      <w:r>
+        <w:t>}" includes="*.properties"/&gt;</w:t>
+      </w:r>
+    </w:p>
+    <w:p>
+      <w:pPr>
+        <w:pStyle w:val="NoSpacing"/>
+      </w:pPr>
+      <w:r>
+        <w:t xml:space="preserve">  </w:t>
+      </w:r>
+      <w:r>
+        <w:tab/>
+      </w:r>
+      <w:r>
+        <w:tab/>
+        <w:t>&lt;/copy&gt;</w:t>
+      </w:r>
+    </w:p>
+    <w:p>
+      <w:pPr>
+        <w:pStyle w:val="NoSpacing"/>
+      </w:pPr>
+      <w:r>
+        <w:tab/>
+      </w:r>
+      <w:r>
+        <w:tab/>
+      </w:r>
+      <w:r>
+        <w:t xml:space="preserve">    &lt;</w:t>
+      </w:r>
+      <w:proofErr w:type="spellStart"/>
+      <w:r>
+        <w:t>mkdir</w:t>
+      </w:r>
+      <w:proofErr w:type="spellEnd"/>
+      <w:r>
+        <w:t xml:space="preserve"> </w:t>
+      </w:r>
+      <w:proofErr w:type="spellStart"/>
+      <w:r>
+        <w:t>dir</w:t>
+      </w:r>
+      <w:proofErr w:type="spellEnd"/>
+      <w:r>
+        <w:t>="${</w:t>
+      </w:r>
+      <w:proofErr w:type="spellStart"/>
+      <w:r>
+        <w:t>jar.dir</w:t>
+      </w:r>
+      <w:proofErr w:type="spellEnd"/>
+      <w:r>
+        <w:t>}" /&gt;</w:t>
+      </w:r>
+    </w:p>
+    <w:p>
+      <w:pPr>
+        <w:pStyle w:val="NoSpacing"/>
+      </w:pPr>
+      <w:r>
+        <w:tab/>
+      </w:r>
+      <w:r>
+        <w:tab/>
+        <w:t xml:space="preserve">    &lt;jar </w:t>
+      </w:r>
+      <w:proofErr w:type="spellStart"/>
+      <w:r>
+        <w:t>destfile</w:t>
+      </w:r>
+      <w:proofErr w:type="spellEnd"/>
+      <w:r>
+        <w:t>="${</w:t>
+      </w:r>
+      <w:proofErr w:type="spellStart"/>
+      <w:r>
+        <w:t>jar.dir</w:t>
+      </w:r>
+      <w:proofErr w:type="spellEnd"/>
+      <w:r>
+        <w:t>}/${ant.project.name}</w:t>
+      </w:r>
+      <w:r>
+        <w:t xml:space="preserve">.jar" </w:t>
+      </w:r>
+      <w:proofErr w:type="spellStart"/>
+      <w:r>
+        <w:t>basedir</w:t>
+      </w:r>
+      <w:proofErr w:type="spellEnd"/>
+      <w:r>
+        <w:t>="${</w:t>
+      </w:r>
+      <w:proofErr w:type="spellStart"/>
+      <w:r>
+        <w:t>classes.dir</w:t>
+      </w:r>
+      <w:proofErr w:type="spellEnd"/>
+      <w:r>
+        <w:t>}" /&gt;</w:t>
+      </w:r>
+      <w:r>
+        <w:tab/>
+      </w:r>
+      <w:r>
+        <w:br/>
+      </w:r>
+      <w:r>
+        <w:tab/>
+      </w:r>
+      <w:r>
+        <w:t>&lt;/target&gt;</w:t>
+      </w:r>
+      <w:r>
+        <w:tab/>
+      </w:r>
+      <w:r>
+        <w:tab/>
+      </w:r>
+      <w:r>
+        <w:tab/>
+        <w:t xml:space="preserve">    </w:t>
+      </w:r>
+    </w:p>
+    <w:p>
+      <w:pPr>
+        <w:pStyle w:val="NoSpacing"/>
+      </w:pPr>
+    </w:p>
+    <w:p>
+      <w:pPr>
+        <w:pStyle w:val="NoSpacing"/>
+      </w:pPr>
+      <w:r>
+        <w:tab/>
+        <w:t>&lt;target name="clean"&gt;</w:t>
+      </w:r>
+    </w:p>
+    <w:p>
+      <w:pPr>
+        <w:pStyle w:val="NoSpacing"/>
+      </w:pPr>
+      <w:r>
+        <w:tab/>
+      </w:r>
+      <w:r>
+        <w:tab/>
+        <w:t xml:space="preserve">&lt;delete </w:t>
+      </w:r>
+      <w:proofErr w:type="spellStart"/>
+      <w:r>
+        <w:t>dir</w:t>
+      </w:r>
+      <w:proofErr w:type="spellEnd"/>
+      <w:r>
+        <w:t>="${</w:t>
+      </w:r>
+      <w:proofErr w:type="spellStart"/>
+      <w:r>
+        <w:t>build.dir</w:t>
+      </w:r>
+      <w:proofErr w:type="spellEnd"/>
+      <w:r>
+        <w:t>}" /&gt;</w:t>
+      </w:r>
+    </w:p>
+    <w:p>
+      <w:pPr>
+        <w:pStyle w:val="NoSpacing"/>
+      </w:pPr>
+      <w:r>
+        <w:tab/>
+        <w:t>&lt;/target&gt;</w:t>
+      </w:r>
+    </w:p>
+    <w:p>
+      <w:pPr>
+        <w:pStyle w:val="NoSpacing"/>
+      </w:pPr>
+      <w:r>
+        <w:tab/>
+      </w:r>
+    </w:p>
+    <w:p>
+      <w:pPr>
+        <w:pStyle w:val="NoSpacing"/>
+      </w:pPr>
+      <w:r>
+        <w:tab/>
+        <w:t>&lt;target name="run" depends="build"&gt;</w:t>
+      </w:r>
+    </w:p>
+    <w:p>
+      <w:pPr>
+        <w:pStyle w:val="NoSpacing"/>
+      </w:pPr>
+      <w:r>
+        <w:tab/>
+      </w:r>
+      <w:r>
+        <w:tab/>
+        <w:t xml:space="preserve">&lt;java fork="true" </w:t>
+      </w:r>
+      <w:proofErr w:type="spellStart"/>
+      <w:r>
+        <w:t>classname</w:t>
+      </w:r>
+      <w:proofErr w:type="spellEnd"/>
+      <w:r>
+        <w:t>="${main-class}"&gt;</w:t>
+      </w:r>
+    </w:p>
+    <w:p>
+      <w:pPr>
+        <w:pStyle w:val="NoSpacing"/>
+      </w:pPr>
+      <w:r>
+        <w:t xml:space="preserve">            </w:t>
+      </w:r>
+      <w:r>
+        <w:tab/>
+      </w:r>
+      <w:r>
+        <w:tab/>
+      </w:r>
+      <w:r>
+        <w:tab/>
+      </w:r>
+      <w:r>
+        <w:t>&lt;</w:t>
+      </w:r>
+      <w:proofErr w:type="spellStart"/>
+      <w:proofErr w:type="gramStart"/>
+      <w:r>
+        <w:t>classpath</w:t>
+      </w:r>
+      <w:proofErr w:type="spellEnd"/>
+      <w:proofErr w:type="gramEnd"/>
+      <w:r>
+        <w:t>&gt;</w:t>
+      </w:r>
+    </w:p>
+    <w:p>
+      <w:pPr>
+        <w:pStyle w:val="NoSpacing"/>
+      </w:pPr>
+      <w:r>
+        <w:tab/>
+      </w:r>
+      <w:r>
+        <w:tab/>
+      </w:r>
+      <w:r>
+        <w:tab/>
+      </w:r>
+      <w:r>
+        <w:t xml:space="preserve">                &lt;path </w:t>
+      </w:r>
+      <w:proofErr w:type="spellStart"/>
+      <w:r>
+        <w:t>refid</w:t>
+      </w:r>
+      <w:proofErr w:type="spellEnd"/>
+      <w:r>
+        <w:t>="application"/&gt;</w:t>
+      </w:r>
+    </w:p>
+    <w:p>
+      <w:pPr>
+        <w:pStyle w:val="NoSpacing"/>
+      </w:pPr>
+      <w:r>
+        <w:tab/>
+      </w:r>
+      <w:r>
+        <w:tab/>
+        <w:t xml:space="preserve">  </w:t>
+      </w:r>
+      <w:r>
+        <w:t xml:space="preserve">            &lt;/</w:t>
+      </w:r>
+      <w:proofErr w:type="spellStart"/>
+      <w:r>
+        <w:t>classpath</w:t>
+      </w:r>
+      <w:proofErr w:type="spellEnd"/>
+      <w:r>
+        <w:t>&gt;</w:t>
+      </w:r>
+    </w:p>
+    <w:p>
+      <w:pPr>
+        <w:pStyle w:val="NoSpacing"/>
+      </w:pPr>
+      <w:r>
+        <w:tab/>
+      </w:r>
+      <w:r>
+        <w:tab/>
+        <w:t>&lt;/java&gt;</w:t>
+      </w:r>
+    </w:p>
+    <w:p>
+      <w:pPr>
+        <w:pStyle w:val="NoSpacing"/>
+      </w:pPr>
+      <w:r>
+        <w:tab/>
+        <w:t>&lt;/target&gt;</w:t>
+      </w:r>
+    </w:p>
+    <w:p>
+      <w:pPr>
+        <w:pStyle w:val="NoSpacing"/>
+      </w:pPr>
+      <w:r>
+        <w:tab/>
+      </w:r>
+    </w:p>
+    <w:p>
+      <w:pPr>
+        <w:pStyle w:val="NoSpacing"/>
+      </w:pPr>
+      <w:r>
+        <w:tab/>
+        <w:t>&lt;target name="test" depends="build"&gt;</w:t>
+      </w:r>
+    </w:p>
+    <w:p>
+      <w:pPr>
+        <w:pStyle w:val="NoSpacing"/>
+      </w:pPr>
+      <w:r>
+        <w:tab/>
+      </w:r>
+      <w:r>
+        <w:tab/>
+        <w:t>&lt;</w:t>
+      </w:r>
+      <w:proofErr w:type="spellStart"/>
+      <w:r>
+        <w:t>junit</w:t>
+      </w:r>
+      <w:proofErr w:type="spellEnd"/>
+      <w:r>
+        <w:t xml:space="preserve"> </w:t>
+      </w:r>
+      <w:proofErr w:type="spellStart"/>
+      <w:r>
+        <w:t>printsummary</w:t>
+      </w:r>
+      <w:proofErr w:type="spellEnd"/>
+      <w:r>
+        <w:t>="yes"&gt;</w:t>
+      </w:r>
+    </w:p>
+    <w:p>
+      <w:pPr>
+        <w:pStyle w:val="NoSpacing"/>
+      </w:pPr>
+      <w:r>
+        <w:tab/>
+      </w:r>
+      <w:r>
+        <w:tab/>
+      </w:r>
+      <w:r>
+        <w:t xml:space="preserve">            &lt;</w:t>
+      </w:r>
+      <w:proofErr w:type="spellStart"/>
+      <w:proofErr w:type="gramStart"/>
+      <w:r>
+        <w:t>classpath</w:t>
+      </w:r>
+      <w:proofErr w:type="spellEnd"/>
+      <w:proofErr w:type="gramEnd"/>
+      <w:r>
+        <w:t>&gt;</w:t>
+      </w:r>
+    </w:p>
+    <w:p>
+      <w:pPr>
+        <w:pStyle w:val="NoSpacing"/>
+      </w:pPr>
+      <w:r>
+        <w:tab/>
+      </w:r>
+      <w:r>
+        <w:tab/>
+      </w:r>
+      <w:r>
+        <w:tab/>
+        <w:t xml:space="preserve">              </w:t>
+      </w:r>
+      <w:r>
+        <w:t xml:space="preserve">&lt;path </w:t>
+      </w:r>
+      <w:proofErr w:type="spellStart"/>
+      <w:r>
+        <w:t>refid</w:t>
+      </w:r>
+      <w:proofErr w:type="spellEnd"/>
+      <w:r>
+        <w:t>="application"/&gt;</w:t>
+      </w:r>
+    </w:p>
+    <w:p>
+      <w:pPr>
+        <w:pStyle w:val="NoSpacing"/>
+      </w:pPr>
+      <w:r>
+        <w:tab/>
+      </w:r>
+      <w:r>
+        <w:tab/>
+      </w:r>
+      <w:r>
+        <w:t xml:space="preserve">            &lt;/</w:t>
+      </w:r>
+      <w:proofErr w:type="spellStart"/>
+      <w:r>
+        <w:t>classpath</w:t>
+      </w:r>
+      <w:proofErr w:type="spellEnd"/>
+      <w:r>
+        <w:t>&gt;</w:t>
+      </w:r>
+    </w:p>
+    <w:p>
+      <w:pPr>
+        <w:pStyle w:val="NoSpacing"/>
+      </w:pPr>
+      <w:r>
+        <w:tab/>
+      </w:r>
+      <w:r>
+        <w:tab/>
+      </w:r>
+      <w:r>
+        <w:t xml:space="preserve">            &lt;</w:t>
+      </w:r>
+      <w:proofErr w:type="spellStart"/>
+      <w:r>
+        <w:t>batchtest</w:t>
+      </w:r>
+      <w:proofErr w:type="spellEnd"/>
+      <w:r>
+        <w:t xml:space="preserve"> fork="yes"&gt;</w:t>
+      </w:r>
+    </w:p>
+    <w:p>
+      <w:pPr>
+        <w:pStyle w:val="NoSpacing"/>
+      </w:pPr>
+      <w:r>
+        <w:tab/>
+      </w:r>
+      <w:r>
+        <w:tab/>
+        <w:t xml:space="preserve">     </w:t>
+      </w:r>
+      <w:r>
+        <w:t xml:space="preserve">                &lt;</w:t>
+      </w:r>
+      <w:proofErr w:type="spellStart"/>
+      <w:r>
+        <w:t>fileset</w:t>
+      </w:r>
+      <w:proofErr w:type="spellEnd"/>
+      <w:r>
+        <w:t xml:space="preserve"> </w:t>
+      </w:r>
+      <w:proofErr w:type="spellStart"/>
+      <w:r>
+        <w:t>dir</w:t>
+      </w:r>
+      <w:proofErr w:type="spellEnd"/>
+      <w:r>
+        <w:t>="${</w:t>
+      </w:r>
+      <w:proofErr w:type="spellStart"/>
+      <w:r>
+        <w:t>src.dir</w:t>
+      </w:r>
+      <w:proofErr w:type="spellEnd"/>
+      <w:r>
+        <w:t>}" includes="Tests/*.java"/&gt;</w:t>
+      </w:r>
+    </w:p>
+    <w:p>
+      <w:pPr>
+        <w:pStyle w:val="NoSpacing"/>
+      </w:pPr>
+      <w:r>
+        <w:tab/>
+      </w:r>
+      <w:r>
+        <w:tab/>
+      </w:r>
+      <w:r>
+        <w:t xml:space="preserve">            &lt;/</w:t>
+      </w:r>
+      <w:proofErr w:type="spellStart"/>
+      <w:r>
+        <w:t>batchtest</w:t>
+      </w:r>
+      <w:proofErr w:type="spellEnd"/>
+      <w:r>
+        <w:t>&gt;</w:t>
+      </w:r>
+    </w:p>
+    <w:p>
+      <w:pPr>
+        <w:pStyle w:val="NoSpacing"/>
+      </w:pPr>
+      <w:r>
+        <w:tab/>
+        <w:t xml:space="preserve">       </w:t>
+      </w:r>
+      <w:r>
+        <w:t xml:space="preserve">        &lt;/</w:t>
+      </w:r>
+      <w:proofErr w:type="spellStart"/>
+      <w:r>
+        <w:t>junit</w:t>
+      </w:r>
+      <w:proofErr w:type="spellEnd"/>
+      <w:r>
+        <w:t>&gt;</w:t>
+      </w:r>
+    </w:p>
+    <w:p>
+      <w:pPr>
+        <w:pStyle w:val="NoSpacing"/>
+      </w:pPr>
+      <w:r>
+        <w:tab/>
+        <w:t>&lt;/target&gt;</w:t>
+      </w:r>
+    </w:p>
+    <w:p>
+      <w:pPr>
+        <w:pStyle w:val="NoSpacing"/>
+      </w:pPr>
+    </w:p>
+    <w:p>
+      <w:pPr>
+        <w:pStyle w:val="NoSpacing"/>
+      </w:pPr>
+      <w:r>
+        <w:tab/>
+        <w:t>&lt;target name="native2ascii" depends="compile"&gt;</w:t>
+      </w:r>
+    </w:p>
+    <w:p>
+      <w:pPr>
+        <w:pStyle w:val="NoSpacing"/>
+      </w:pPr>
+      <w:r>
+        <w:t xml:space="preserve">  </w:t>
+      </w:r>
+      <w:r>
+        <w:tab/>
+      </w:r>
+      <w:r>
+        <w:tab/>
+        <w:t xml:space="preserve">&lt;native2ascii encoding="UTF-8" </w:t>
+      </w:r>
+      <w:proofErr w:type="spellStart"/>
+      <w:r>
+        <w:t>src</w:t>
+      </w:r>
+      <w:proofErr w:type="spellEnd"/>
+      <w:r>
+        <w:t>="${</w:t>
+      </w:r>
+      <w:proofErr w:type="spellStart"/>
+      <w:r>
+        <w:t>resources.dir</w:t>
+      </w:r>
+      <w:proofErr w:type="spellEnd"/>
+      <w:r>
+        <w:t xml:space="preserve">}/native" </w:t>
+      </w:r>
+      <w:proofErr w:type="spellStart"/>
+      <w:r>
+        <w:t>dest</w:t>
+      </w:r>
+      <w:proofErr w:type="spellEnd"/>
+      <w:r>
+        <w:t>="${</w:t>
+      </w:r>
+      <w:proofErr w:type="spellStart"/>
+      <w:r>
+        <w:t>resources.dir</w:t>
+      </w:r>
+      <w:proofErr w:type="spellEnd"/>
+      <w:r>
+        <w:t xml:space="preserve">}" </w:t>
+      </w:r>
+      <w:r>
+        <w:tab/>
+      </w:r>
+      <w:r>
+        <w:tab/>
+      </w:r>
+      <w:r>
+        <w:tab/>
+      </w:r>
+      <w:r>
+        <w:tab/>
+      </w:r>
+      <w:r>
+        <w:t>includes="*.properties"/&gt;</w:t>
+      </w:r>
+    </w:p>
+    <w:p>
+      <w:pPr>
+        <w:pStyle w:val="NoSpacing"/>
+      </w:pPr>
+      <w:r>
+        <w:tab/>
+        <w:t>&lt;/target&gt;</w:t>
+      </w:r>
+    </w:p>
+    <w:p>
+      <w:pPr>
+        <w:pStyle w:val="NoSpacing"/>
+      </w:pPr>
+    </w:p>
+    <w:p>
+      <w:pPr>
+        <w:pStyle w:val="NoSpacing"/>
+      </w:pPr>
+      <w:r>
+        <w:tab/>
+        <w:t>&lt;target name="alt" depends="clean"&gt;</w:t>
+      </w:r>
+    </w:p>
+    <w:p>
+      <w:pPr>
+        <w:pStyle w:val="NoSpacing"/>
+      </w:pPr>
+      <w:r>
+        <w:t xml:space="preserve">  </w:t>
+      </w:r>
+      <w:r>
+        <w:tab/>
+      </w:r>
+      <w:r>
+        <w:tab/>
+        <w:t>&lt;</w:t>
+      </w:r>
+      <w:proofErr w:type="spellStart"/>
+      <w:r>
+        <w:t>replaceregexp</w:t>
+      </w:r>
+      <w:proofErr w:type="spellEnd"/>
+      <w:r>
+        <w:t xml:space="preserve"> file="</w:t>
+      </w:r>
+      <w:proofErr w:type="spellStart"/>
+      <w:r>
+        <w:t>build.properties</w:t>
+      </w:r>
+      <w:proofErr w:type="spellEnd"/>
+      <w:r>
+        <w:t>" match="</w:t>
+      </w:r>
+      <w:proofErr w:type="spellStart"/>
+      <w:r>
+        <w:t>src.dir</w:t>
+      </w:r>
+      <w:proofErr w:type="spellEnd"/>
+      <w:proofErr w:type="gramStart"/>
+      <w:r>
+        <w:t>=(</w:t>
+      </w:r>
+      <w:proofErr w:type="gramEnd"/>
+      <w:r>
+        <w:t>.*)" replace="</w:t>
+      </w:r>
+      <w:proofErr w:type="spellStart"/>
+      <w:r>
+        <w:t>src.dir</w:t>
+      </w:r>
+      <w:proofErr w:type="spellEnd"/>
+      <w:r>
+        <w:t>=</w:t>
+      </w:r>
+      <w:proofErr w:type="spellStart"/>
+      <w:r>
+        <w:t>srcAlt</w:t>
+      </w:r>
+      <w:proofErr w:type="spellEnd"/>
+      <w:r>
+        <w:t xml:space="preserve">" </w:t>
+      </w:r>
+      <w:r>
+        <w:tab/>
+      </w:r>
+      <w:r>
+        <w:tab/>
+      </w:r>
+      <w:r>
+        <w:tab/>
+      </w:r>
+      <w:r>
+        <w:tab/>
+      </w:r>
+      <w:r>
+        <w:t>byline="true" /&gt;</w:t>
+      </w:r>
+    </w:p>
+    <w:p>
+      <w:pPr>
+        <w:pStyle w:val="NoSpacing"/>
+      </w:pPr>
+      <w:r>
+        <w:t xml:space="preserve">  </w:t>
+      </w:r>
+      <w:r>
+        <w:tab/>
+      </w:r>
+      <w:r>
+        <w:tab/>
+        <w:t>&lt;</w:t>
+      </w:r>
+      <w:proofErr w:type="spellStart"/>
+      <w:r>
+        <w:t>replaceregexp</w:t>
+      </w:r>
+      <w:proofErr w:type="spellEnd"/>
+      <w:r>
+        <w:t xml:space="preserve"> file="</w:t>
+      </w:r>
+      <w:proofErr w:type="spellStart"/>
+      <w:r>
+        <w:t>build.properties</w:t>
+      </w:r>
+      <w:proofErr w:type="spellEnd"/>
+      <w:r>
+        <w:t>" match="</w:t>
+      </w:r>
+      <w:proofErr w:type="spellStart"/>
+      <w:r>
+        <w:t>resources.dir</w:t>
+      </w:r>
+      <w:proofErr w:type="spellEnd"/>
+      <w:proofErr w:type="gramStart"/>
+      <w:r>
+        <w:t>=(</w:t>
+      </w:r>
+      <w:proofErr w:type="gramEnd"/>
+      <w:r>
+        <w:t xml:space="preserve">.*)" </w:t>
+      </w:r>
+      <w:r>
+        <w:tab/>
+      </w:r>
+      <w:r>
+        <w:tab/>
+      </w:r>
+      <w:r>
+        <w:tab/>
+      </w:r>
+      <w:r>
+        <w:tab/>
+      </w:r>
+      <w:r>
+        <w:tab/>
+      </w:r>
+      <w:r>
+        <w:tab/>
+      </w:r>
+      <w:r>
+        <w:t>replace="</w:t>
+      </w:r>
+      <w:proofErr w:type="spellStart"/>
+      <w:r>
+        <w:t>resources.dir</w:t>
+      </w:r>
+      <w:proofErr w:type="spellEnd"/>
+      <w:r>
+        <w:t>=</w:t>
+      </w:r>
+      <w:proofErr w:type="spellStart"/>
+      <w:r>
+        <w:t>src</w:t>
+      </w:r>
+      <w:r>
+        <w:t>Alt</w:t>
+      </w:r>
+      <w:proofErr w:type="spellEnd"/>
+      <w:r>
+        <w:t>/Resources" byline="true" /&gt;</w:t>
+      </w:r>
+    </w:p>
+    <w:p>
+      <w:pPr>
+        <w:pStyle w:val="NoSpacing"/>
+      </w:pPr>
+      <w:r>
+        <w:tab/>
+      </w:r>
+      <w:r>
+        <w:tab/>
+        <w:t xml:space="preserve"> &lt;</w:t>
+      </w:r>
+      <w:proofErr w:type="spellStart"/>
+      <w:r>
+        <w:t>antcall</w:t>
+      </w:r>
+      <w:proofErr w:type="spellEnd"/>
+      <w:r>
+        <w:t xml:space="preserve"> target="build"</w:t>
+      </w:r>
+      <w:r>
+        <w:tab/>
+        <w:t>/&gt;</w:t>
+      </w:r>
+      <w:r>
+        <w:tab/>
+      </w:r>
+      <w:r>
+        <w:tab/>
+        <w:t xml:space="preserve">  </w:t>
+      </w:r>
+      <w:r>
+        <w:tab/>
+      </w:r>
+      <w:r>
+        <w:tab/>
+      </w:r>
+    </w:p>
+    <w:p>
+      <w:pPr>
+        <w:pStyle w:val="NoSpacing"/>
+      </w:pPr>
+      <w:r>
+        <w:t xml:space="preserve">  </w:t>
+      </w:r>
+      <w:r>
+        <w:tab/>
+      </w:r>
+      <w:r>
+        <w:tab/>
+        <w:t>&lt;</w:t>
+      </w:r>
+      <w:proofErr w:type="spellStart"/>
+      <w:r>
+        <w:t>replaceregexp</w:t>
+      </w:r>
+      <w:proofErr w:type="spellEnd"/>
+      <w:r>
+        <w:t xml:space="preserve"> file="</w:t>
+      </w:r>
+      <w:proofErr w:type="spellStart"/>
+      <w:r>
+        <w:t>build.properties</w:t>
+      </w:r>
+      <w:proofErr w:type="spellEnd"/>
+      <w:r>
+        <w:t>" match="</w:t>
+      </w:r>
+      <w:proofErr w:type="spellStart"/>
+      <w:r>
+        <w:t>resources.dir</w:t>
+      </w:r>
+      <w:proofErr w:type="spellEnd"/>
+      <w:proofErr w:type="gramStart"/>
+      <w:r>
+        <w:t>=(</w:t>
+      </w:r>
+      <w:proofErr w:type="gramEnd"/>
+      <w:r>
+        <w:t xml:space="preserve">.*)" </w:t>
+      </w:r>
+      <w:r>
+        <w:tab/>
+      </w:r>
+      <w:r>
+        <w:tab/>
+      </w:r>
+      <w:r>
+        <w:tab/>
+      </w:r>
+      <w:r>
+        <w:tab/>
+      </w:r>
+      <w:r>
+        <w:tab/>
+      </w:r>
+      <w:r>
+        <w:tab/>
+      </w:r>
+      <w:r>
+        <w:t>replace="</w:t>
+      </w:r>
+      <w:proofErr w:type="spellStart"/>
+      <w:r>
+        <w:t>resources.dir</w:t>
+      </w:r>
+      <w:proofErr w:type="spellEnd"/>
+      <w:r>
+        <w:t>=</w:t>
+      </w:r>
+      <w:proofErr w:type="spellStart"/>
+      <w:r>
+        <w:t>src</w:t>
+      </w:r>
+      <w:proofErr w:type="spellEnd"/>
+      <w:r>
+        <w:t>/Resources" byline="true" /&gt;</w:t>
+      </w:r>
+    </w:p>
+    <w:p>
+      <w:pPr>
+        <w:pStyle w:val="NoSpacing"/>
+      </w:pPr>
+      <w:r>
+        <w:t xml:space="preserve">  </w:t>
+      </w:r>
+      <w:r>
+        <w:tab/>
+      </w:r>
+      <w:r>
+        <w:tab/>
+        <w:t>&lt;</w:t>
+      </w:r>
+      <w:proofErr w:type="spellStart"/>
+      <w:r>
+        <w:t>replaceregexp</w:t>
+      </w:r>
+      <w:proofErr w:type="spellEnd"/>
+      <w:r>
+        <w:t xml:space="preserve"> file="</w:t>
+      </w:r>
+      <w:proofErr w:type="spellStart"/>
+      <w:r>
+        <w:t>build.properties</w:t>
+      </w:r>
+      <w:proofErr w:type="spellEnd"/>
+      <w:r>
+        <w:t>" match="</w:t>
+      </w:r>
+      <w:proofErr w:type="spellStart"/>
+      <w:r>
+        <w:t>src.dir</w:t>
+      </w:r>
+      <w:proofErr w:type="spellEnd"/>
+      <w:proofErr w:type="gramStart"/>
+      <w:r>
+        <w:t>=(</w:t>
+      </w:r>
+      <w:proofErr w:type="gramEnd"/>
+      <w:r>
+        <w:t>.*)" replace="</w:t>
+      </w:r>
+      <w:proofErr w:type="spellStart"/>
+      <w:r>
+        <w:t>src.dir</w:t>
+      </w:r>
+      <w:proofErr w:type="spellEnd"/>
+      <w:r>
+        <w:t>=</w:t>
+      </w:r>
+      <w:proofErr w:type="spellStart"/>
+      <w:r>
+        <w:t>src</w:t>
+      </w:r>
+      <w:proofErr w:type="spellEnd"/>
+      <w:r>
+        <w:t xml:space="preserve">" </w:t>
+      </w:r>
+      <w:r>
+        <w:tab/>
+      </w:r>
+      <w:r>
+        <w:tab/>
+      </w:r>
+      <w:r>
+        <w:tab/>
+      </w:r>
+      <w:r>
+        <w:tab/>
+      </w:r>
+      <w:r>
+        <w:t>byline="true" /&gt;</w:t>
+      </w:r>
+    </w:p>
+    <w:p>
+      <w:pPr>
+        <w:pStyle w:val="NoSpacing"/>
+      </w:pPr>
+      <w:r>
+        <w:tab/>
+        <w:t>&lt;/target&gt;</w:t>
+      </w:r>
+    </w:p>
+    <w:p>
+      <w:pPr>
+        <w:pStyle w:val="NoSpacing"/>
+      </w:pPr>
+      <w:r>
+        <w:t>&lt;/project&gt;</w:t>
+      </w:r>
+    </w:p>
+    <w:p>
+      <w:pPr>
+        <w:spacing w:line="240" w:lineRule="auto"/>
+      </w:pPr>
+    </w:p>
     <w:sectPr>
       <w:pgSz w:w="12240" w:h="15840"/>
       <w:pgMar w:top="1440" w:right="1440" w:bottom="1440" w:left="1440" w:header="720" w:footer="720" w:gutter="0"/>
@@ -2113,6 +3228,15 @@
       <w:u w:val="single"/>
     </w:rPr>
   </w:style>
+  <w:style w:type="paragraph" w:styleId="NoSpacing">
+    <w:name w:val="No Spacing"/>
+    <w:uiPriority w:val="1"/>
+    <w:qFormat/>
+    <w:rsid w:val="00271DF9"/>
+    <w:pPr>
+      <w:spacing w:after="0" w:line="240" w:lineRule="auto"/>
+    </w:pPr>
+  </w:style>
 </w:styles>
 </file>
 
@@ -2335,6 +3459,15 @@
       <w:color w:val="0000FF"/>
       <w:u w:val="single"/>
     </w:rPr>
+  </w:style>
+  <w:style w:type="paragraph" w:styleId="NoSpacing">
+    <w:name w:val="No Spacing"/>
+    <w:uiPriority w:val="1"/>
+    <w:qFormat/>
+    <w:rsid w:val="00271DF9"/>
+    <w:pPr>
+      <w:spacing w:after="0" w:line="240" w:lineRule="auto"/>
+    </w:pPr>
   </w:style>
 </w:styles>
 </file>

</xml_diff>